<commit_message>
Modification based on Ismail Samy Review and it includes missing in sequence diagram which is added in this version.
</commit_message>
<xml_diff>
--- a/Workspace/Design/CDD_LCD.docx
+++ b/Workspace/Design/CDD_LCD.docx
@@ -1,6 +1,6 @@
 
 <file path=word/document.xml><?xml version="1.0" encoding="utf-8"?>
-<w:document xmlns:wpc="http://schemas.microsoft.com/office/word/2010/wordprocessingCanvas" xmlns:mc="http://schemas.openxmlformats.org/markup-compatibility/2006" xmlns:o="urn:schemas-microsoft-com:office:office" xmlns:r="http://schemas.openxmlformats.org/officeDocument/2006/relationships" xmlns:m="http://schemas.openxmlformats.org/officeDocument/2006/math" xmlns:v="urn:schemas-microsoft-com:vml" xmlns:wp14="http://schemas.microsoft.com/office/word/2010/wordprocessingDrawing" xmlns:wp="http://schemas.openxmlformats.org/drawingml/2006/wordprocessingDrawing" xmlns:w10="urn:schemas-microsoft-com:office:word" xmlns:w="http://schemas.openxmlformats.org/wordprocessingml/2006/main" xmlns:w14="http://schemas.microsoft.com/office/word/2010/wordml" xmlns:wpg="http://schemas.microsoft.com/office/word/2010/wordprocessingGroup" xmlns:wpi="http://schemas.microsoft.com/office/word/2010/wordprocessingInk" xmlns:wne="http://schemas.microsoft.com/office/word/2006/wordml" xmlns:wps="http://schemas.microsoft.com/office/word/2010/wordprocessingShape" mc:Ignorable="w14 wp14">
+<w:document xmlns:wpc="http://schemas.microsoft.com/office/word/2010/wordprocessingCanvas" xmlns:cx="http://schemas.microsoft.com/office/drawing/2014/chartex" xmlns:cx1="http://schemas.microsoft.com/office/drawing/2015/9/8/chartex" xmlns:cx2="http://schemas.microsoft.com/office/drawing/2015/10/21/chartex" xmlns:cx3="http://schemas.microsoft.com/office/drawing/2016/5/9/chartex" xmlns:cx4="http://schemas.microsoft.com/office/drawing/2016/5/10/chartex" xmlns:cx5="http://schemas.microsoft.com/office/drawing/2016/5/11/chartex" xmlns:cx6="http://schemas.microsoft.com/office/drawing/2016/5/12/chartex" xmlns:cx7="http://schemas.microsoft.com/office/drawing/2016/5/13/chartex" xmlns:cx8="http://schemas.microsoft.com/office/drawing/2016/5/14/chartex" xmlns:mc="http://schemas.openxmlformats.org/markup-compatibility/2006" xmlns:aink="http://schemas.microsoft.com/office/drawing/2016/ink" xmlns:am3d="http://schemas.microsoft.com/office/drawing/2017/model3d" xmlns:o="urn:schemas-microsoft-com:office:office" xmlns:r="http://schemas.openxmlformats.org/officeDocument/2006/relationships" xmlns:m="http://schemas.openxmlformats.org/officeDocument/2006/math" xmlns:v="urn:schemas-microsoft-com:vml" xmlns:wp14="http://schemas.microsoft.com/office/word/2010/wordprocessingDrawing" xmlns:wp="http://schemas.openxmlformats.org/drawingml/2006/wordprocessingDrawing" xmlns:w10="urn:schemas-microsoft-com:office:word" xmlns:w="http://schemas.openxmlformats.org/wordprocessingml/2006/main" xmlns:w14="http://schemas.microsoft.com/office/word/2010/wordml" xmlns:w15="http://schemas.microsoft.com/office/word/2012/wordml" xmlns:w16cid="http://schemas.microsoft.com/office/word/2016/wordml/cid" xmlns:w16se="http://schemas.microsoft.com/office/word/2015/wordml/symex" xmlns:wpg="http://schemas.microsoft.com/office/word/2010/wordprocessingGroup" xmlns:wpi="http://schemas.microsoft.com/office/word/2010/wordprocessingInk" xmlns:wne="http://schemas.microsoft.com/office/word/2006/wordml" xmlns:wps="http://schemas.microsoft.com/office/word/2010/wordprocessingShape" mc:Ignorable="w14 w15 w16se w16cid wp14">
   <w:body>
     <w:p>
       <w:pPr>
@@ -62,7 +62,7 @@
           <w:sz w:val="32"/>
         </w:rPr>
         <w:sectPr>
-          <w:footerReference w:type="default" r:id="rId9"/>
+          <w:footerReference w:type="default" r:id="rId8"/>
           <w:pgSz w:w="12240" w:h="15840" w:code="1"/>
           <w:pgMar w:top="1440" w:right="1440" w:bottom="1440" w:left="1440" w:header="720" w:footer="720" w:gutter="0"/>
           <w:pgNumType w:fmt="lowerRoman" w:start="1"/>
@@ -2262,6 +2262,13 @@
                 <w:color w:val="000000"/>
               </w:rPr>
             </w:pPr>
+            <w:r>
+              <w:rPr>
+                <w:rFonts w:ascii="Arial" w:hAnsi="Arial" w:cs="Arial"/>
+                <w:color w:val="000000"/>
+              </w:rPr>
+              <w:t>Saber Osman</w:t>
+            </w:r>
           </w:p>
         </w:tc>
         <w:tc>
@@ -2276,6 +2283,13 @@
                 <w:color w:val="000000"/>
               </w:rPr>
             </w:pPr>
+            <w:r>
+              <w:rPr>
+                <w:rFonts w:ascii="Arial" w:hAnsi="Arial" w:cs="Arial"/>
+                <w:color w:val="000000"/>
+              </w:rPr>
+              <w:t>21/4/2018</w:t>
+            </w:r>
           </w:p>
         </w:tc>
         <w:tc>
@@ -2290,6 +2304,13 @@
                 <w:color w:val="000000"/>
               </w:rPr>
             </w:pPr>
+            <w:r>
+              <w:rPr>
+                <w:rFonts w:ascii="Arial" w:hAnsi="Arial" w:cs="Arial"/>
+                <w:color w:val="000000"/>
+              </w:rPr>
+              <w:t xml:space="preserve">Make some modification after review </w:t>
+            </w:r>
           </w:p>
         </w:tc>
         <w:tc>
@@ -2304,6 +2325,22 @@
                 <w:color w:val="000000"/>
               </w:rPr>
             </w:pPr>
+            <w:r>
+              <w:rPr>
+                <w:rFonts w:ascii="Arial" w:hAnsi="Arial" w:cs="Arial"/>
+                <w:color w:val="000000"/>
+              </w:rPr>
+              <w:t>1.0</w:t>
+            </w:r>
+            <w:r>
+              <w:rPr>
+                <w:rFonts w:ascii="Arial" w:hAnsi="Arial" w:cs="Arial"/>
+                <w:color w:val="000000"/>
+              </w:rPr>
+              <w:t>.1</w:t>
+            </w:r>
+            <w:bookmarkStart w:id="7" w:name="_GoBack"/>
+            <w:bookmarkEnd w:id="7"/>
           </w:p>
         </w:tc>
       </w:tr>
@@ -2337,8 +2374,6 @@
                 <w:color w:val="000000"/>
               </w:rPr>
             </w:pPr>
-            <w:bookmarkStart w:id="7" w:name="_GoBack"/>
-            <w:bookmarkEnd w:id="7"/>
           </w:p>
         </w:tc>
         <w:tc>
@@ -3223,7 +3258,7 @@
                     <pic:cNvPicPr/>
                   </pic:nvPicPr>
                   <pic:blipFill>
-                    <a:blip r:embed="rId10">
+                    <a:blip r:embed="rId9">
                       <a:extLst>
                         <a:ext uri="{28A0092B-C50C-407E-A947-70E740481C1C}">
                           <a14:useLocalDpi xmlns:a14="http://schemas.microsoft.com/office/drawing/2010/main" val="0"/>
@@ -4390,7 +4425,7 @@
                     <pic:cNvPicPr/>
                   </pic:nvPicPr>
                   <pic:blipFill>
-                    <a:blip r:embed="rId11">
+                    <a:blip r:embed="rId10">
                       <a:extLst>
                         <a:ext uri="{28A0092B-C50C-407E-A947-70E740481C1C}">
                           <a14:useLocalDpi xmlns:a14="http://schemas.microsoft.com/office/drawing/2010/main" val="0"/>
@@ -6181,13 +6216,7 @@
           </w:tcPr>
           <w:p>
             <w:r>
-              <w:t xml:space="preserve">Refer </w:t>
-            </w:r>
-            <w:r>
-              <w:t>to y</w:t>
-            </w:r>
-            <w:r>
-              <w:t xml:space="preserve"> axis position from it the string will be printed.</w:t>
+              <w:t>Refer to y axis position from it the string will be printed.</w:t>
             </w:r>
           </w:p>
         </w:tc>
@@ -6352,12 +6381,170 @@
           <w:color w:val="9CC2E5" w:themeColor="accent1" w:themeTint="99"/>
         </w:rPr>
       </w:pPr>
-      <w:r>
+    </w:p>
+    <w:p>
+      <w:pPr>
         <w:rPr>
           <w:color w:val="9CC2E5" w:themeColor="accent1" w:themeTint="99"/>
         </w:rPr>
-        <w:t>&lt;Draw the Sequence diagram for each function if the function too simple doesn’t draw it &gt;</w:t>
-      </w:r>
+      </w:pPr>
+      <w:r>
+        <w:rPr>
+          <w:noProof/>
+        </w:rPr>
+        <w:drawing>
+          <wp:anchor distT="0" distB="0" distL="114300" distR="114300" simplePos="0" relativeHeight="251658240" behindDoc="0" locked="0" layoutInCell="1" allowOverlap="1" wp14:anchorId="06318076" wp14:editId="3419EE42">
+            <wp:simplePos x="0" y="0"/>
+            <wp:positionH relativeFrom="column">
+              <wp:posOffset>419100</wp:posOffset>
+            </wp:positionH>
+            <wp:positionV relativeFrom="paragraph">
+              <wp:posOffset>121285</wp:posOffset>
+            </wp:positionV>
+            <wp:extent cx="6126480" cy="3133090"/>
+            <wp:effectExtent l="0" t="0" r="7620" b="0"/>
+            <wp:wrapSquare wrapText="bothSides"/>
+            <wp:docPr id="9" name="Picture 9"/>
+            <wp:cNvGraphicFramePr>
+              <a:graphicFrameLocks xmlns:a="http://schemas.openxmlformats.org/drawingml/2006/main" noChangeAspect="1"/>
+            </wp:cNvGraphicFramePr>
+            <a:graphic xmlns:a="http://schemas.openxmlformats.org/drawingml/2006/main">
+              <a:graphicData uri="http://schemas.openxmlformats.org/drawingml/2006/picture">
+                <pic:pic xmlns:pic="http://schemas.openxmlformats.org/drawingml/2006/picture">
+                  <pic:nvPicPr>
+                    <pic:cNvPr id="0" name="seq_diag.JPG"/>
+                    <pic:cNvPicPr/>
+                  </pic:nvPicPr>
+                  <pic:blipFill>
+                    <a:blip r:embed="rId11">
+                      <a:extLst>
+                        <a:ext uri="{28A0092B-C50C-407E-A947-70E740481C1C}">
+                          <a14:useLocalDpi xmlns:a14="http://schemas.microsoft.com/office/drawing/2010/main" val="0"/>
+                        </a:ext>
+                      </a:extLst>
+                    </a:blip>
+                    <a:stretch>
+                      <a:fillRect/>
+                    </a:stretch>
+                  </pic:blipFill>
+                  <pic:spPr>
+                    <a:xfrm>
+                      <a:off x="0" y="0"/>
+                      <a:ext cx="6126480" cy="3133090"/>
+                    </a:xfrm>
+                    <a:prstGeom prst="rect">
+                      <a:avLst/>
+                    </a:prstGeom>
+                  </pic:spPr>
+                </pic:pic>
+              </a:graphicData>
+            </a:graphic>
+            <wp14:sizeRelH relativeFrom="page">
+              <wp14:pctWidth>0</wp14:pctWidth>
+            </wp14:sizeRelH>
+            <wp14:sizeRelV relativeFrom="page">
+              <wp14:pctHeight>0</wp14:pctHeight>
+            </wp14:sizeRelV>
+          </wp:anchor>
+        </w:drawing>
+      </w:r>
+    </w:p>
+    <w:p>
+      <w:pPr>
+        <w:rPr>
+          <w:color w:val="9CC2E5" w:themeColor="accent1" w:themeTint="99"/>
+        </w:rPr>
+      </w:pPr>
+    </w:p>
+    <w:p>
+      <w:pPr>
+        <w:rPr>
+          <w:color w:val="9CC2E5" w:themeColor="accent1" w:themeTint="99"/>
+        </w:rPr>
+      </w:pPr>
+    </w:p>
+    <w:p>
+      <w:pPr>
+        <w:rPr>
+          <w:color w:val="9CC2E5" w:themeColor="accent1" w:themeTint="99"/>
+        </w:rPr>
+      </w:pPr>
+    </w:p>
+    <w:p>
+      <w:pPr>
+        <w:tabs>
+          <w:tab w:val="left" w:pos="3675"/>
+        </w:tabs>
+        <w:rPr>
+          <w:color w:val="9CC2E5" w:themeColor="accent1" w:themeTint="99"/>
+        </w:rPr>
+      </w:pPr>
+      <w:r>
+        <w:rPr>
+          <w:color w:val="9CC2E5" w:themeColor="accent1" w:themeTint="99"/>
+        </w:rPr>
+        <w:tab/>
+      </w:r>
+      <w:r>
+        <w:rPr>
+          <w:noProof/>
+        </w:rPr>
+        <w:t>\</w:t>
+      </w:r>
+      <w:r>
+        <w:rPr>
+          <w:noProof/>
+        </w:rPr>
+        <w:drawing>
+          <wp:inline distT="0" distB="0" distL="0" distR="0" wp14:anchorId="640C8202" wp14:editId="4EE4825C">
+            <wp:extent cx="5486400" cy="2806065"/>
+            <wp:effectExtent l="0" t="0" r="0" b="0"/>
+            <wp:docPr id="2" name="Picture 2"/>
+            <wp:cNvGraphicFramePr>
+              <a:graphicFrameLocks xmlns:a="http://schemas.openxmlformats.org/drawingml/2006/main" noChangeAspect="1"/>
+            </wp:cNvGraphicFramePr>
+            <a:graphic xmlns:a="http://schemas.openxmlformats.org/drawingml/2006/main">
+              <a:graphicData uri="http://schemas.openxmlformats.org/drawingml/2006/picture">
+                <pic:pic xmlns:pic="http://schemas.openxmlformats.org/drawingml/2006/picture">
+                  <pic:nvPicPr>
+                    <pic:cNvPr id="0" name=""/>
+                    <pic:cNvPicPr/>
+                  </pic:nvPicPr>
+                  <pic:blipFill>
+                    <a:blip r:embed="rId12"/>
+                    <a:stretch>
+                      <a:fillRect/>
+                    </a:stretch>
+                  </pic:blipFill>
+                  <pic:spPr>
+                    <a:xfrm>
+                      <a:off x="0" y="0"/>
+                      <a:ext cx="5486400" cy="2806065"/>
+                    </a:xfrm>
+                    <a:prstGeom prst="rect">
+                      <a:avLst/>
+                    </a:prstGeom>
+                  </pic:spPr>
+                </pic:pic>
+              </a:graphicData>
+            </a:graphic>
+          </wp:inline>
+        </w:drawing>
+      </w:r>
+    </w:p>
+    <w:p>
+      <w:pPr>
+        <w:rPr>
+          <w:color w:val="9CC2E5" w:themeColor="accent1" w:themeTint="99"/>
+        </w:rPr>
+      </w:pPr>
+    </w:p>
+    <w:p>
+      <w:pPr>
+        <w:rPr>
+          <w:color w:val="9CC2E5" w:themeColor="accent1" w:themeTint="99"/>
+        </w:rPr>
+      </w:pPr>
     </w:p>
     <w:p/>
     <w:p>
@@ -6380,6 +6567,7 @@
           <w:sz w:val="44"/>
           <w:szCs w:val="44"/>
         </w:rPr>
+        <w:lastRenderedPageBreak/>
         <w:t>Shared Resources</w:t>
       </w:r>
       <w:bookmarkEnd w:id="22"/>
@@ -6398,17 +6586,12 @@
     <w:p>
       <w:pPr>
         <w:pStyle w:val="Heading3"/>
-        <w:rPr>
-          <w:color w:val="9CC2E5" w:themeColor="accent1" w:themeTint="99"/>
-        </w:rPr>
-      </w:pPr>
-      <w:r>
-        <w:rPr>
-          <w:color w:val="9CC2E5" w:themeColor="accent1" w:themeTint="99"/>
-        </w:rPr>
-        <w:t>&lt;Variable is shared between multiple function or ISR&gt;</w:t>
-      </w:r>
-    </w:p>
+      </w:pPr>
+      <w:r>
+        <w:t xml:space="preserve">There is no shared Variables </w:t>
+      </w:r>
+    </w:p>
+    <w:p/>
     <w:p>
       <w:pPr>
         <w:pStyle w:val="Heading2"/>
@@ -6419,21 +6602,27 @@
       </w:r>
       <w:bookmarkEnd w:id="24"/>
       <w:r>
+        <w:br/>
+      </w:r>
+    </w:p>
+    <w:p>
+      <w:pPr>
+        <w:pStyle w:val="Heading3"/>
+      </w:pPr>
+      <w:r>
+        <w:t xml:space="preserve">There is no shared Variables </w:t>
+      </w:r>
+    </w:p>
+    <w:p>
+      <w:pPr>
+        <w:pStyle w:val="Heading2"/>
+        <w:numPr>
+          <w:ilvl w:val="0"/>
+          <w:numId w:val="0"/>
+        </w:numPr>
+      </w:pPr>
+      <w:r>
         <w:t xml:space="preserve"> </w:t>
-      </w:r>
-    </w:p>
-    <w:p>
-      <w:pPr>
-        <w:pStyle w:val="Heading3"/>
-        <w:rPr>
-          <w:color w:val="9CC2E5" w:themeColor="accent1" w:themeTint="99"/>
-        </w:rPr>
-      </w:pPr>
-      <w:r>
-        <w:rPr>
-          <w:color w:val="9CC2E5" w:themeColor="accent1" w:themeTint="99"/>
-        </w:rPr>
-        <w:t>&lt;How we protected the variable in 5.1.1 like disabling interrupt&gt;</w:t>
       </w:r>
     </w:p>
     <w:p>
@@ -6449,7 +6638,6 @@
           <w:sz w:val="44"/>
           <w:szCs w:val="44"/>
         </w:rPr>
-        <w:lastRenderedPageBreak/>
         <w:t>Configuration Parameters</w:t>
       </w:r>
       <w:bookmarkEnd w:id="25"/>
@@ -6541,13 +6729,7 @@
           </w:tcPr>
           <w:p>
             <w:r>
-              <w:t xml:space="preserve">Choose </w:t>
-            </w:r>
-            <w:r>
-              <w:t>LCD DATA PIN 1</w:t>
-            </w:r>
-            <w:r>
-              <w:t xml:space="preserve"> from UC Pins</w:t>
+              <w:t>Choose LCD DATA PIN 1 from UC Pins</w:t>
             </w:r>
           </w:p>
         </w:tc>
@@ -6572,13 +6754,7 @@
           </w:tcPr>
           <w:p>
             <w:r>
-              <w:t xml:space="preserve">Choose </w:t>
-            </w:r>
-            <w:r>
-              <w:t>LCD DATA PIN 2</w:t>
-            </w:r>
-            <w:r>
-              <w:t xml:space="preserve"> from UC Pins</w:t>
+              <w:t>Choose LCD DATA PIN 2 from UC Pins</w:t>
             </w:r>
           </w:p>
         </w:tc>
@@ -6603,13 +6779,7 @@
           </w:tcPr>
           <w:p>
             <w:r>
-              <w:t xml:space="preserve">Choose </w:t>
-            </w:r>
-            <w:r>
-              <w:t>LCD DATA PIN 3</w:t>
-            </w:r>
-            <w:r>
-              <w:t xml:space="preserve"> from UC Pins</w:t>
+              <w:t>Choose LCD DATA PIN 3 from UC Pins</w:t>
             </w:r>
           </w:p>
         </w:tc>
@@ -6634,13 +6804,7 @@
           </w:tcPr>
           <w:p>
             <w:r>
-              <w:t xml:space="preserve">Choose </w:t>
-            </w:r>
-            <w:r>
-              <w:t>LCD DATA PIN 4</w:t>
-            </w:r>
-            <w:r>
-              <w:t xml:space="preserve"> from UC Pins</w:t>
+              <w:t>Choose LCD DATA PIN 4 from UC Pins</w:t>
             </w:r>
           </w:p>
         </w:tc>
@@ -6665,13 +6829,7 @@
           </w:tcPr>
           <w:p>
             <w:r>
-              <w:t xml:space="preserve">Choose </w:t>
-            </w:r>
-            <w:r>
-              <w:t>LCD DATA PIN 5</w:t>
-            </w:r>
-            <w:r>
-              <w:t xml:space="preserve"> from UC Pins</w:t>
+              <w:t>Choose LCD DATA PIN 5 from UC Pins</w:t>
             </w:r>
           </w:p>
         </w:tc>
@@ -6702,13 +6860,7 @@
               </w:rPr>
             </w:pPr>
             <w:r>
-              <w:t xml:space="preserve">Choose </w:t>
-            </w:r>
-            <w:r>
-              <w:t>LCD DATA PIN 6</w:t>
-            </w:r>
-            <w:r>
-              <w:t xml:space="preserve"> from UC Pins</w:t>
+              <w:t>Choose LCD DATA PIN 6 from UC Pins</w:t>
             </w:r>
           </w:p>
         </w:tc>
@@ -6733,13 +6885,7 @@
           </w:tcPr>
           <w:p>
             <w:r>
-              <w:t xml:space="preserve">Choose </w:t>
-            </w:r>
-            <w:r>
-              <w:t>LCD DATA PIN 7</w:t>
-            </w:r>
-            <w:r>
-              <w:t xml:space="preserve"> from UC Pins</w:t>
+              <w:t>Choose LCD DATA PIN 7 from UC Pins</w:t>
             </w:r>
           </w:p>
         </w:tc>
@@ -6885,10 +7031,7 @@
               <w:t xml:space="preserve">et cursor  off/on </w:t>
             </w:r>
             <w:r>
-              <w:t xml:space="preserve"> </w:t>
-            </w:r>
-            <w:r>
-              <w:t>from control command register</w:t>
+              <w:t xml:space="preserve"> from control command register</w:t>
             </w:r>
           </w:p>
         </w:tc>
@@ -6916,10 +7059,7 @@
               <w:t xml:space="preserve">Blink cursor off/on </w:t>
             </w:r>
             <w:r>
-              <w:t xml:space="preserve"> </w:t>
-            </w:r>
-            <w:r>
-              <w:t>from control command register</w:t>
+              <w:t xml:space="preserve"> from control command register</w:t>
             </w:r>
           </w:p>
         </w:tc>
@@ -7016,124 +7156,13 @@
       </w:pPr>
       <w:bookmarkStart w:id="27" w:name="_Toc511569521"/>
       <w:r>
+        <w:lastRenderedPageBreak/>
         <w:t>Link time</w:t>
       </w:r>
       <w:bookmarkEnd w:id="27"/>
     </w:p>
     <w:p>
       <w:pPr>
-        <w:pStyle w:val="Heading3"/>
-        <w:rPr>
-          <w:color w:val="9CC2E5" w:themeColor="accent1" w:themeTint="99"/>
-        </w:rPr>
-      </w:pPr>
-      <w:r>
-        <w:rPr>
-          <w:color w:val="9CC2E5" w:themeColor="accent1" w:themeTint="99"/>
-        </w:rPr>
-        <w:t xml:space="preserve">&lt; </w:t>
-      </w:r>
-      <w:proofErr w:type="gramStart"/>
-      <w:r>
-        <w:rPr>
-          <w:color w:val="9CC2E5" w:themeColor="accent1" w:themeTint="99"/>
-        </w:rPr>
-        <w:t>el</w:t>
-      </w:r>
-      <w:proofErr w:type="gramEnd"/>
-      <w:r>
-        <w:rPr>
-          <w:color w:val="9CC2E5" w:themeColor="accent1" w:themeTint="99"/>
-        </w:rPr>
-        <w:t xml:space="preserve"> variable el </w:t>
-      </w:r>
-      <w:proofErr w:type="spellStart"/>
-      <w:r>
-        <w:rPr>
-          <w:color w:val="9CC2E5" w:themeColor="accent1" w:themeTint="99"/>
-        </w:rPr>
-        <w:t>const</w:t>
-      </w:r>
-      <w:proofErr w:type="spellEnd"/>
-      <w:r>
-        <w:rPr>
-          <w:color w:val="9CC2E5" w:themeColor="accent1" w:themeTint="99"/>
-        </w:rPr>
-        <w:t xml:space="preserve"> </w:t>
-      </w:r>
-      <w:proofErr w:type="spellStart"/>
-      <w:r>
-        <w:rPr>
-          <w:color w:val="9CC2E5" w:themeColor="accent1" w:themeTint="99"/>
-        </w:rPr>
-        <w:t>ely</w:t>
-      </w:r>
-      <w:proofErr w:type="spellEnd"/>
-      <w:r>
-        <w:rPr>
-          <w:color w:val="9CC2E5" w:themeColor="accent1" w:themeTint="99"/>
-        </w:rPr>
-        <w:t xml:space="preserve"> bn3ml </w:t>
-      </w:r>
-      <w:proofErr w:type="spellStart"/>
-      <w:r>
-        <w:rPr>
-          <w:color w:val="9CC2E5" w:themeColor="accent1" w:themeTint="99"/>
-        </w:rPr>
-        <w:t>beh</w:t>
-      </w:r>
-      <w:proofErr w:type="spellEnd"/>
-      <w:r>
-        <w:rPr>
-          <w:color w:val="9CC2E5" w:themeColor="accent1" w:themeTint="99"/>
-        </w:rPr>
-        <w:t xml:space="preserve"> configuration </w:t>
-      </w:r>
-      <w:proofErr w:type="spellStart"/>
-      <w:r>
-        <w:rPr>
-          <w:color w:val="9CC2E5" w:themeColor="accent1" w:themeTint="99"/>
-        </w:rPr>
-        <w:t>zy</w:t>
-      </w:r>
-      <w:proofErr w:type="spellEnd"/>
-      <w:r>
-        <w:rPr>
-          <w:color w:val="9CC2E5" w:themeColor="accent1" w:themeTint="99"/>
-        </w:rPr>
-        <w:t xml:space="preserve"> </w:t>
-      </w:r>
-      <w:proofErr w:type="spellStart"/>
-      <w:r>
-        <w:rPr>
-          <w:color w:val="9CC2E5" w:themeColor="accent1" w:themeTint="99"/>
-        </w:rPr>
-        <w:t>fel</w:t>
-      </w:r>
-      <w:proofErr w:type="spellEnd"/>
-      <w:r>
-        <w:rPr>
-          <w:color w:val="9CC2E5" w:themeColor="accent1" w:themeTint="99"/>
-        </w:rPr>
-        <w:t xml:space="preserve"> </w:t>
-      </w:r>
-      <w:proofErr w:type="spellStart"/>
-      <w:r>
-        <w:rPr>
-          <w:color w:val="9CC2E5" w:themeColor="accent1" w:themeTint="99"/>
-        </w:rPr>
-        <w:t>dio</w:t>
-      </w:r>
-      <w:proofErr w:type="spellEnd"/>
-      <w:r>
-        <w:rPr>
-          <w:color w:val="9CC2E5" w:themeColor="accent1" w:themeTint="99"/>
-        </w:rPr>
-        <w:t>&gt;</w:t>
-      </w:r>
-    </w:p>
-    <w:p>
-      <w:pPr>
         <w:pStyle w:val="Heading2"/>
       </w:pPr>
       <w:bookmarkStart w:id="28" w:name="_Toc511569522"/>
@@ -7141,50 +7170,6 @@
         <w:t>Post-build</w:t>
       </w:r>
       <w:bookmarkEnd w:id="28"/>
-    </w:p>
-    <w:p>
-      <w:pPr>
-        <w:pStyle w:val="Heading3"/>
-        <w:rPr>
-          <w:color w:val="9CC2E5" w:themeColor="accent1" w:themeTint="99"/>
-        </w:rPr>
-      </w:pPr>
-      <w:r>
-        <w:rPr>
-          <w:color w:val="9CC2E5" w:themeColor="accent1" w:themeTint="99"/>
-        </w:rPr>
-        <w:t>&lt;</w:t>
-      </w:r>
-      <w:proofErr w:type="spellStart"/>
-      <w:proofErr w:type="gramStart"/>
-      <w:r>
-        <w:rPr>
-          <w:color w:val="9CC2E5" w:themeColor="accent1" w:themeTint="99"/>
-        </w:rPr>
-        <w:t>lma</w:t>
-      </w:r>
-      <w:proofErr w:type="spellEnd"/>
-      <w:proofErr w:type="gramEnd"/>
-      <w:r>
-        <w:rPr>
-          <w:color w:val="9CC2E5" w:themeColor="accent1" w:themeTint="99"/>
-        </w:rPr>
-        <w:t xml:space="preserve"> el configuration tb2a bt3ml </w:t>
-      </w:r>
-      <w:proofErr w:type="spellStart"/>
-      <w:r>
-        <w:rPr>
-          <w:color w:val="9CC2E5" w:themeColor="accent1" w:themeTint="99"/>
-        </w:rPr>
-        <w:t>fel</w:t>
-      </w:r>
-      <w:proofErr w:type="spellEnd"/>
-      <w:r>
-        <w:rPr>
-          <w:color w:val="9CC2E5" w:themeColor="accent1" w:themeTint="99"/>
-        </w:rPr>
-        <w:t xml:space="preserve"> run-time&gt;</w:t>
-      </w:r>
     </w:p>
     <w:p>
       <w:pPr>
@@ -7213,15 +7198,36 @@
     <w:p>
       <w:pPr>
         <w:rPr>
+          <w:color w:val="000000" w:themeColor="text1"/>
+        </w:rPr>
+      </w:pPr>
+      <w:r>
+        <w:rPr>
+          <w:color w:val="000000" w:themeColor="text1"/>
+        </w:rPr>
+        <w:t xml:space="preserve">There is possibility to create 32 </w:t>
+      </w:r>
+      <w:proofErr w:type="spellStart"/>
+      <w:r>
+        <w:rPr>
+          <w:color w:val="000000" w:themeColor="text1"/>
+        </w:rPr>
+        <w:t>Dio_PIN_N</w:t>
+      </w:r>
+      <w:proofErr w:type="spellEnd"/>
+      <w:r>
+        <w:rPr>
+          <w:color w:val="000000" w:themeColor="text1"/>
+        </w:rPr>
+        <w:t xml:space="preserve">, when N number of PINS doesn’t exceed 32  </w:t>
+      </w:r>
+    </w:p>
+    <w:p>
+      <w:pPr>
+        <w:rPr>
           <w:color w:val="9CC2E5" w:themeColor="accent1" w:themeTint="99"/>
         </w:rPr>
       </w:pPr>
-      <w:r>
-        <w:rPr>
-          <w:color w:val="9CC2E5" w:themeColor="accent1" w:themeTint="99"/>
-        </w:rPr>
-        <w:t>&lt;Example Number of pins for anything configurable &gt;</w:t>
-      </w:r>
     </w:p>
     <w:p>
       <w:pPr>
@@ -7243,7 +7249,6 @@
           <w:sz w:val="44"/>
           <w:szCs w:val="44"/>
         </w:rPr>
-        <w:lastRenderedPageBreak/>
         <w:t>Integration Constrains</w:t>
       </w:r>
       <w:bookmarkEnd w:id="30"/>
@@ -7272,6 +7277,224 @@
       </w:r>
       <w:bookmarkEnd w:id="31"/>
     </w:p>
+    <w:p>
+      <w:r>
+        <w:t>`</w:t>
+      </w:r>
+    </w:p>
+    <w:tbl>
+      <w:tblPr>
+        <w:tblStyle w:val="TableGrid"/>
+        <w:tblW w:w="0" w:type="auto"/>
+        <w:tblInd w:w="918" w:type="dxa"/>
+        <w:tblLook w:val="04A0" w:firstRow="1" w:lastRow="0" w:firstColumn="1" w:lastColumn="0" w:noHBand="0" w:noVBand="1"/>
+      </w:tblPr>
+      <w:tblGrid>
+        <w:gridCol w:w="2947"/>
+        <w:gridCol w:w="5773"/>
+      </w:tblGrid>
+      <w:tr>
+        <w:tc>
+          <w:tcPr>
+            <w:tcW w:w="2947" w:type="dxa"/>
+          </w:tcPr>
+          <w:p>
+            <w:pPr>
+              <w:spacing w:line="276" w:lineRule="auto"/>
+              <w:rPr>
+                <w:rFonts w:asciiTheme="majorBidi" w:eastAsia="Arial" w:hAnsiTheme="majorBidi" w:cstheme="majorBidi"/>
+                <w:bCs/>
+                <w:color w:val="000000"/>
+                <w:sz w:val="32"/>
+                <w:szCs w:val="32"/>
+                <w:lang w:val="en"/>
+              </w:rPr>
+            </w:pPr>
+            <w:r>
+              <w:rPr>
+                <w:rFonts w:asciiTheme="majorBidi" w:eastAsia="Arial" w:hAnsiTheme="majorBidi" w:cstheme="majorBidi"/>
+                <w:bCs/>
+                <w:color w:val="000000"/>
+                <w:sz w:val="32"/>
+                <w:szCs w:val="32"/>
+                <w:lang w:val="en"/>
+              </w:rPr>
+              <w:t>Date</w:t>
+            </w:r>
+          </w:p>
+        </w:tc>
+        <w:tc>
+          <w:tcPr>
+            <w:tcW w:w="5773" w:type="dxa"/>
+          </w:tcPr>
+          <w:p>
+            <w:pPr>
+              <w:spacing w:line="276" w:lineRule="auto"/>
+              <w:rPr>
+                <w:rFonts w:asciiTheme="majorBidi" w:eastAsia="Arial" w:hAnsiTheme="majorBidi" w:cstheme="majorBidi"/>
+                <w:bCs/>
+                <w:color w:val="000000"/>
+                <w:sz w:val="32"/>
+                <w:szCs w:val="32"/>
+                <w:lang w:val="en"/>
+              </w:rPr>
+            </w:pPr>
+            <w:r>
+              <w:rPr>
+                <w:rFonts w:asciiTheme="majorBidi" w:eastAsia="Arial" w:hAnsiTheme="majorBidi" w:cstheme="majorBidi"/>
+                <w:bCs/>
+                <w:sz w:val="32"/>
+                <w:szCs w:val="32"/>
+                <w:lang w:val="en"/>
+              </w:rPr>
+              <w:t>Description</w:t>
+            </w:r>
+          </w:p>
+        </w:tc>
+      </w:tr>
+      <w:tr>
+        <w:tc>
+          <w:tcPr>
+            <w:tcW w:w="2947" w:type="dxa"/>
+          </w:tcPr>
+          <w:p>
+            <w:pPr>
+              <w:spacing w:line="276" w:lineRule="auto"/>
+              <w:rPr>
+                <w:rFonts w:asciiTheme="majorBidi" w:eastAsia="Arial" w:hAnsiTheme="majorBidi" w:cstheme="majorBidi"/>
+                <w:bCs/>
+                <w:color w:val="000000"/>
+                <w:sz w:val="32"/>
+                <w:szCs w:val="32"/>
+                <w:lang w:val="en"/>
+              </w:rPr>
+            </w:pPr>
+            <w:r>
+              <w:rPr>
+                <w:rFonts w:asciiTheme="majorBidi" w:eastAsia="Arial" w:hAnsiTheme="majorBidi" w:cstheme="majorBidi"/>
+                <w:bCs/>
+                <w:color w:val="000000"/>
+                <w:sz w:val="32"/>
+                <w:szCs w:val="32"/>
+                <w:lang w:val="en"/>
+              </w:rPr>
+              <w:t>18/4/2018</w:t>
+            </w:r>
+          </w:p>
+        </w:tc>
+        <w:tc>
+          <w:tcPr>
+            <w:tcW w:w="5773" w:type="dxa"/>
+          </w:tcPr>
+          <w:p>
+            <w:pPr>
+              <w:spacing w:line="276" w:lineRule="auto"/>
+              <w:rPr>
+                <w:rFonts w:asciiTheme="majorBidi" w:eastAsia="Arial" w:hAnsiTheme="majorBidi" w:cstheme="majorBidi"/>
+                <w:bCs/>
+                <w:sz w:val="22"/>
+                <w:szCs w:val="22"/>
+                <w:lang w:val="en"/>
+              </w:rPr>
+            </w:pPr>
+            <w:r>
+              <w:rPr>
+                <w:rFonts w:asciiTheme="majorBidi" w:eastAsia="Arial" w:hAnsiTheme="majorBidi" w:cstheme="majorBidi"/>
+                <w:bCs/>
+                <w:sz w:val="22"/>
+                <w:szCs w:val="22"/>
+                <w:lang w:val="en"/>
+              </w:rPr>
+              <w:t xml:space="preserve">Creating the template </w:t>
+            </w:r>
+          </w:p>
+        </w:tc>
+      </w:tr>
+      <w:tr>
+        <w:tc>
+          <w:tcPr>
+            <w:tcW w:w="2947" w:type="dxa"/>
+          </w:tcPr>
+          <w:p>
+            <w:pPr>
+              <w:spacing w:line="276" w:lineRule="auto"/>
+              <w:rPr>
+                <w:rFonts w:asciiTheme="majorBidi" w:eastAsia="Arial" w:hAnsiTheme="majorBidi" w:cstheme="majorBidi"/>
+                <w:bCs/>
+                <w:color w:val="000000"/>
+                <w:sz w:val="32"/>
+                <w:szCs w:val="32"/>
+                <w:lang w:val="en"/>
+              </w:rPr>
+            </w:pPr>
+            <w:r>
+              <w:rPr>
+                <w:rFonts w:asciiTheme="majorBidi" w:eastAsia="Arial" w:hAnsiTheme="majorBidi" w:cstheme="majorBidi"/>
+                <w:bCs/>
+                <w:color w:val="000000"/>
+                <w:sz w:val="32"/>
+                <w:szCs w:val="32"/>
+                <w:highlight w:val="lightGray"/>
+                <w:lang w:val="en"/>
+              </w:rPr>
+              <w:t xml:space="preserve">21/4/2018 </w:t>
+            </w:r>
+          </w:p>
+        </w:tc>
+        <w:tc>
+          <w:tcPr>
+            <w:tcW w:w="5773" w:type="dxa"/>
+          </w:tcPr>
+          <w:p>
+            <w:pPr>
+              <w:spacing w:line="276" w:lineRule="auto"/>
+              <w:rPr>
+                <w:sz w:val="22"/>
+                <w:szCs w:val="22"/>
+              </w:rPr>
+            </w:pPr>
+            <w:r>
+              <w:rPr>
+                <w:sz w:val="22"/>
+                <w:szCs w:val="22"/>
+              </w:rPr>
+              <w:t>Editing for sequence diagram,</w:t>
+            </w:r>
+          </w:p>
+          <w:p>
+            <w:pPr>
+              <w:spacing w:line="276" w:lineRule="auto"/>
+              <w:rPr>
+                <w:rStyle w:val="Emphasis"/>
+                <w:rFonts w:asciiTheme="majorBidi" w:eastAsia="Arial" w:hAnsiTheme="majorBidi" w:cstheme="majorBidi"/>
+              </w:rPr>
+            </w:pPr>
+            <w:r>
+              <w:rPr>
+                <w:rStyle w:val="Emphasis"/>
+                <w:rFonts w:asciiTheme="majorBidi" w:eastAsia="Arial" w:hAnsiTheme="majorBidi" w:cstheme="majorBidi"/>
+              </w:rPr>
+              <w:t>Shared resources, configuration constrains</w:t>
+            </w:r>
+            <w:r>
+              <w:rPr>
+                <w:rStyle w:val="Emphasis"/>
+                <w:rFonts w:asciiTheme="majorBidi" w:eastAsia="Arial" w:hAnsiTheme="majorBidi" w:cstheme="majorBidi"/>
+              </w:rPr>
+              <w:t xml:space="preserve"> and </w:t>
+            </w:r>
+            <w:r>
+              <w:rPr>
+                <w:rStyle w:val="Emphasis"/>
+                <w:rFonts w:asciiTheme="majorBidi" w:eastAsia="Arial" w:hAnsiTheme="majorBidi" w:cstheme="majorBidi"/>
+              </w:rPr>
+              <w:t xml:space="preserve">integration constrains </w:t>
+            </w:r>
+          </w:p>
+        </w:tc>
+      </w:tr>
+    </w:tbl>
+    <w:p/>
     <w:p>
       <w:pPr>
         <w:rPr>
@@ -7327,7 +7550,7 @@
       <w:pPr>
         <w:pStyle w:val="template"/>
         <w:rPr>
-          <w:rFonts w:eastAsia="Arial" w:cs="Arial" w:hint="cs"/>
+          <w:rFonts w:eastAsia="Arial" w:cs="Arial"/>
           <w:b/>
           <w:i w:val="0"/>
           <w:color w:val="FF0000"/>
@@ -7340,7 +7563,7 @@
       </w:pPr>
     </w:p>
     <w:sectPr>
-      <w:headerReference w:type="default" r:id="rId12"/>
+      <w:headerReference w:type="default" r:id="rId13"/>
       <w:pgSz w:w="12240" w:h="15840" w:code="1"/>
       <w:pgMar w:top="1440" w:right="1296" w:bottom="1440" w:left="1296" w:header="720" w:footer="720" w:gutter="0"/>
       <w:pgNumType w:start="1"/>
@@ -7352,7 +7575,7 @@
 </file>
 
 <file path=word/endnotes.xml><?xml version="1.0" encoding="utf-8"?>
-<w:endnotes xmlns:wpc="http://schemas.microsoft.com/office/word/2010/wordprocessingCanvas" xmlns:mc="http://schemas.openxmlformats.org/markup-compatibility/2006" xmlns:o="urn:schemas-microsoft-com:office:office" xmlns:r="http://schemas.openxmlformats.org/officeDocument/2006/relationships" xmlns:m="http://schemas.openxmlformats.org/officeDocument/2006/math" xmlns:v="urn:schemas-microsoft-com:vml" xmlns:wp14="http://schemas.microsoft.com/office/word/2010/wordprocessingDrawing" xmlns:wp="http://schemas.openxmlformats.org/drawingml/2006/wordprocessingDrawing" xmlns:w10="urn:schemas-microsoft-com:office:word" xmlns:w="http://schemas.openxmlformats.org/wordprocessingml/2006/main" xmlns:w14="http://schemas.microsoft.com/office/word/2010/wordml" xmlns:wpg="http://schemas.microsoft.com/office/word/2010/wordprocessingGroup" xmlns:wpi="http://schemas.microsoft.com/office/word/2010/wordprocessingInk" xmlns:wne="http://schemas.microsoft.com/office/word/2006/wordml" xmlns:wps="http://schemas.microsoft.com/office/word/2010/wordprocessingShape" mc:Ignorable="w14 wp14">
+<w:endnotes xmlns:wpc="http://schemas.microsoft.com/office/word/2010/wordprocessingCanvas" xmlns:cx="http://schemas.microsoft.com/office/drawing/2014/chartex" xmlns:cx1="http://schemas.microsoft.com/office/drawing/2015/9/8/chartex" xmlns:cx2="http://schemas.microsoft.com/office/drawing/2015/10/21/chartex" xmlns:cx3="http://schemas.microsoft.com/office/drawing/2016/5/9/chartex" xmlns:cx4="http://schemas.microsoft.com/office/drawing/2016/5/10/chartex" xmlns:cx5="http://schemas.microsoft.com/office/drawing/2016/5/11/chartex" xmlns:cx6="http://schemas.microsoft.com/office/drawing/2016/5/12/chartex" xmlns:cx7="http://schemas.microsoft.com/office/drawing/2016/5/13/chartex" xmlns:cx8="http://schemas.microsoft.com/office/drawing/2016/5/14/chartex" xmlns:mc="http://schemas.openxmlformats.org/markup-compatibility/2006" xmlns:aink="http://schemas.microsoft.com/office/drawing/2016/ink" xmlns:am3d="http://schemas.microsoft.com/office/drawing/2017/model3d" xmlns:o="urn:schemas-microsoft-com:office:office" xmlns:r="http://schemas.openxmlformats.org/officeDocument/2006/relationships" xmlns:m="http://schemas.openxmlformats.org/officeDocument/2006/math" xmlns:v="urn:schemas-microsoft-com:vml" xmlns:wp14="http://schemas.microsoft.com/office/word/2010/wordprocessingDrawing" xmlns:wp="http://schemas.openxmlformats.org/drawingml/2006/wordprocessingDrawing" xmlns:w10="urn:schemas-microsoft-com:office:word" xmlns:w="http://schemas.openxmlformats.org/wordprocessingml/2006/main" xmlns:w14="http://schemas.microsoft.com/office/word/2010/wordml" xmlns:w15="http://schemas.microsoft.com/office/word/2012/wordml" xmlns:w16cid="http://schemas.microsoft.com/office/word/2016/wordml/cid" xmlns:w16se="http://schemas.microsoft.com/office/word/2015/wordml/symex" xmlns:wpg="http://schemas.microsoft.com/office/word/2010/wordprocessingGroup" xmlns:wpi="http://schemas.microsoft.com/office/word/2010/wordprocessingInk" xmlns:wne="http://schemas.microsoft.com/office/word/2006/wordml" xmlns:wps="http://schemas.microsoft.com/office/word/2010/wordprocessingShape" mc:Ignorable="w14 w15 w16se w16cid wp14">
   <w:endnote w:type="separator" w:id="-1">
     <w:p>
       <w:r>
@@ -7371,7 +7594,7 @@
 </file>
 
 <file path=word/footer1.xml><?xml version="1.0" encoding="utf-8"?>
-<w:ftr xmlns:wpc="http://schemas.microsoft.com/office/word/2010/wordprocessingCanvas" xmlns:mc="http://schemas.openxmlformats.org/markup-compatibility/2006" xmlns:o="urn:schemas-microsoft-com:office:office" xmlns:r="http://schemas.openxmlformats.org/officeDocument/2006/relationships" xmlns:m="http://schemas.openxmlformats.org/officeDocument/2006/math" xmlns:v="urn:schemas-microsoft-com:vml" xmlns:wp14="http://schemas.microsoft.com/office/word/2010/wordprocessingDrawing" xmlns:wp="http://schemas.openxmlformats.org/drawingml/2006/wordprocessingDrawing" xmlns:w10="urn:schemas-microsoft-com:office:word" xmlns:w="http://schemas.openxmlformats.org/wordprocessingml/2006/main" xmlns:w14="http://schemas.microsoft.com/office/word/2010/wordml" xmlns:wpg="http://schemas.microsoft.com/office/word/2010/wordprocessingGroup" xmlns:wpi="http://schemas.microsoft.com/office/word/2010/wordprocessingInk" xmlns:wne="http://schemas.microsoft.com/office/word/2006/wordml" xmlns:wps="http://schemas.microsoft.com/office/word/2010/wordprocessingShape" mc:Ignorable="w14 wp14">
+<w:ftr xmlns:wpc="http://schemas.microsoft.com/office/word/2010/wordprocessingCanvas" xmlns:cx="http://schemas.microsoft.com/office/drawing/2014/chartex" xmlns:cx1="http://schemas.microsoft.com/office/drawing/2015/9/8/chartex" xmlns:cx2="http://schemas.microsoft.com/office/drawing/2015/10/21/chartex" xmlns:cx3="http://schemas.microsoft.com/office/drawing/2016/5/9/chartex" xmlns:cx4="http://schemas.microsoft.com/office/drawing/2016/5/10/chartex" xmlns:cx5="http://schemas.microsoft.com/office/drawing/2016/5/11/chartex" xmlns:cx6="http://schemas.microsoft.com/office/drawing/2016/5/12/chartex" xmlns:cx7="http://schemas.microsoft.com/office/drawing/2016/5/13/chartex" xmlns:cx8="http://schemas.microsoft.com/office/drawing/2016/5/14/chartex" xmlns:mc="http://schemas.openxmlformats.org/markup-compatibility/2006" xmlns:aink="http://schemas.microsoft.com/office/drawing/2016/ink" xmlns:am3d="http://schemas.microsoft.com/office/drawing/2017/model3d" xmlns:o="urn:schemas-microsoft-com:office:office" xmlns:r="http://schemas.openxmlformats.org/officeDocument/2006/relationships" xmlns:m="http://schemas.openxmlformats.org/officeDocument/2006/math" xmlns:v="urn:schemas-microsoft-com:vml" xmlns:wp14="http://schemas.microsoft.com/office/word/2010/wordprocessingDrawing" xmlns:wp="http://schemas.openxmlformats.org/drawingml/2006/wordprocessingDrawing" xmlns:w10="urn:schemas-microsoft-com:office:word" xmlns:w="http://schemas.openxmlformats.org/wordprocessingml/2006/main" xmlns:w14="http://schemas.microsoft.com/office/word/2010/wordml" xmlns:w15="http://schemas.microsoft.com/office/word/2012/wordml" xmlns:w16cid="http://schemas.microsoft.com/office/word/2016/wordml/cid" xmlns:w16se="http://schemas.microsoft.com/office/word/2015/wordml/symex" xmlns:wpg="http://schemas.microsoft.com/office/word/2010/wordprocessingGroup" xmlns:wpi="http://schemas.microsoft.com/office/word/2010/wordprocessingInk" xmlns:wne="http://schemas.microsoft.com/office/word/2006/wordml" xmlns:wps="http://schemas.microsoft.com/office/word/2010/wordprocessingShape" mc:Ignorable="w14 w15 w16se w16cid wp14">
   <w:p>
     <w:pPr>
       <w:pStyle w:val="Footer"/>
@@ -7382,7 +7605,7 @@
 </file>
 
 <file path=word/footnotes.xml><?xml version="1.0" encoding="utf-8"?>
-<w:footnotes xmlns:wpc="http://schemas.microsoft.com/office/word/2010/wordprocessingCanvas" xmlns:mc="http://schemas.openxmlformats.org/markup-compatibility/2006" xmlns:o="urn:schemas-microsoft-com:office:office" xmlns:r="http://schemas.openxmlformats.org/officeDocument/2006/relationships" xmlns:m="http://schemas.openxmlformats.org/officeDocument/2006/math" xmlns:v="urn:schemas-microsoft-com:vml" xmlns:wp14="http://schemas.microsoft.com/office/word/2010/wordprocessingDrawing" xmlns:wp="http://schemas.openxmlformats.org/drawingml/2006/wordprocessingDrawing" xmlns:w10="urn:schemas-microsoft-com:office:word" xmlns:w="http://schemas.openxmlformats.org/wordprocessingml/2006/main" xmlns:w14="http://schemas.microsoft.com/office/word/2010/wordml" xmlns:wpg="http://schemas.microsoft.com/office/word/2010/wordprocessingGroup" xmlns:wpi="http://schemas.microsoft.com/office/word/2010/wordprocessingInk" xmlns:wne="http://schemas.microsoft.com/office/word/2006/wordml" xmlns:wps="http://schemas.microsoft.com/office/word/2010/wordprocessingShape" mc:Ignorable="w14 wp14">
+<w:footnotes xmlns:wpc="http://schemas.microsoft.com/office/word/2010/wordprocessingCanvas" xmlns:cx="http://schemas.microsoft.com/office/drawing/2014/chartex" xmlns:cx1="http://schemas.microsoft.com/office/drawing/2015/9/8/chartex" xmlns:cx2="http://schemas.microsoft.com/office/drawing/2015/10/21/chartex" xmlns:cx3="http://schemas.microsoft.com/office/drawing/2016/5/9/chartex" xmlns:cx4="http://schemas.microsoft.com/office/drawing/2016/5/10/chartex" xmlns:cx5="http://schemas.microsoft.com/office/drawing/2016/5/11/chartex" xmlns:cx6="http://schemas.microsoft.com/office/drawing/2016/5/12/chartex" xmlns:cx7="http://schemas.microsoft.com/office/drawing/2016/5/13/chartex" xmlns:cx8="http://schemas.microsoft.com/office/drawing/2016/5/14/chartex" xmlns:mc="http://schemas.openxmlformats.org/markup-compatibility/2006" xmlns:aink="http://schemas.microsoft.com/office/drawing/2016/ink" xmlns:am3d="http://schemas.microsoft.com/office/drawing/2017/model3d" xmlns:o="urn:schemas-microsoft-com:office:office" xmlns:r="http://schemas.openxmlformats.org/officeDocument/2006/relationships" xmlns:m="http://schemas.openxmlformats.org/officeDocument/2006/math" xmlns:v="urn:schemas-microsoft-com:vml" xmlns:wp14="http://schemas.microsoft.com/office/word/2010/wordprocessingDrawing" xmlns:wp="http://schemas.openxmlformats.org/drawingml/2006/wordprocessingDrawing" xmlns:w10="urn:schemas-microsoft-com:office:word" xmlns:w="http://schemas.openxmlformats.org/wordprocessingml/2006/main" xmlns:w14="http://schemas.microsoft.com/office/word/2010/wordml" xmlns:w15="http://schemas.microsoft.com/office/word/2012/wordml" xmlns:w16cid="http://schemas.microsoft.com/office/word/2016/wordml/cid" xmlns:w16se="http://schemas.microsoft.com/office/word/2015/wordml/symex" xmlns:wpg="http://schemas.microsoft.com/office/word/2010/wordprocessingGroup" xmlns:wpi="http://schemas.microsoft.com/office/word/2010/wordprocessingInk" xmlns:wne="http://schemas.microsoft.com/office/word/2006/wordml" xmlns:wps="http://schemas.microsoft.com/office/word/2010/wordprocessingShape" mc:Ignorable="w14 w15 w16se w16cid wp14">
   <w:footnote w:type="separator" w:id="-1">
     <w:p>
       <w:r>
@@ -7401,7 +7624,7 @@
 </file>
 
 <file path=word/header1.xml><?xml version="1.0" encoding="utf-8"?>
-<w:hdr xmlns:wpc="http://schemas.microsoft.com/office/word/2010/wordprocessingCanvas" xmlns:mc="http://schemas.openxmlformats.org/markup-compatibility/2006" xmlns:o="urn:schemas-microsoft-com:office:office" xmlns:r="http://schemas.openxmlformats.org/officeDocument/2006/relationships" xmlns:m="http://schemas.openxmlformats.org/officeDocument/2006/math" xmlns:v="urn:schemas-microsoft-com:vml" xmlns:wp14="http://schemas.microsoft.com/office/word/2010/wordprocessingDrawing" xmlns:wp="http://schemas.openxmlformats.org/drawingml/2006/wordprocessingDrawing" xmlns:w10="urn:schemas-microsoft-com:office:word" xmlns:w="http://schemas.openxmlformats.org/wordprocessingml/2006/main" xmlns:w14="http://schemas.microsoft.com/office/word/2010/wordml" xmlns:wpg="http://schemas.microsoft.com/office/word/2010/wordprocessingGroup" xmlns:wpi="http://schemas.microsoft.com/office/word/2010/wordprocessingInk" xmlns:wne="http://schemas.microsoft.com/office/word/2006/wordml" xmlns:wps="http://schemas.microsoft.com/office/word/2010/wordprocessingShape" mc:Ignorable="w14 wp14">
+<w:hdr xmlns:wpc="http://schemas.microsoft.com/office/word/2010/wordprocessingCanvas" xmlns:cx="http://schemas.microsoft.com/office/drawing/2014/chartex" xmlns:cx1="http://schemas.microsoft.com/office/drawing/2015/9/8/chartex" xmlns:cx2="http://schemas.microsoft.com/office/drawing/2015/10/21/chartex" xmlns:cx3="http://schemas.microsoft.com/office/drawing/2016/5/9/chartex" xmlns:cx4="http://schemas.microsoft.com/office/drawing/2016/5/10/chartex" xmlns:cx5="http://schemas.microsoft.com/office/drawing/2016/5/11/chartex" xmlns:cx6="http://schemas.microsoft.com/office/drawing/2016/5/12/chartex" xmlns:cx7="http://schemas.microsoft.com/office/drawing/2016/5/13/chartex" xmlns:cx8="http://schemas.microsoft.com/office/drawing/2016/5/14/chartex" xmlns:mc="http://schemas.openxmlformats.org/markup-compatibility/2006" xmlns:aink="http://schemas.microsoft.com/office/drawing/2016/ink" xmlns:am3d="http://schemas.microsoft.com/office/drawing/2017/model3d" xmlns:o="urn:schemas-microsoft-com:office:office" xmlns:r="http://schemas.openxmlformats.org/officeDocument/2006/relationships" xmlns:m="http://schemas.openxmlformats.org/officeDocument/2006/math" xmlns:v="urn:schemas-microsoft-com:vml" xmlns:wp14="http://schemas.microsoft.com/office/word/2010/wordprocessingDrawing" xmlns:wp="http://schemas.openxmlformats.org/drawingml/2006/wordprocessingDrawing" xmlns:w10="urn:schemas-microsoft-com:office:word" xmlns:w="http://schemas.openxmlformats.org/wordprocessingml/2006/main" xmlns:w14="http://schemas.microsoft.com/office/word/2010/wordml" xmlns:w15="http://schemas.microsoft.com/office/word/2012/wordml" xmlns:w16cid="http://schemas.microsoft.com/office/word/2016/wordml/cid" xmlns:w16se="http://schemas.microsoft.com/office/word/2015/wordml/symex" xmlns:wpg="http://schemas.microsoft.com/office/word/2010/wordprocessingGroup" xmlns:wpi="http://schemas.microsoft.com/office/word/2010/wordprocessingInk" xmlns:wne="http://schemas.microsoft.com/office/word/2006/wordml" xmlns:wps="http://schemas.microsoft.com/office/word/2010/wordprocessingShape" mc:Ignorable="w14 w15 w16se w16cid wp14">
   <w:p>
     <w:pPr>
       <w:pStyle w:val="Header"/>
@@ -7438,7 +7661,7 @@
       <w:rPr>
         <w:noProof/>
       </w:rPr>
-      <w:t>2</w:t>
+      <w:t>10</w:t>
     </w:r>
     <w:r>
       <w:fldChar w:fldCharType="end"/>
@@ -7448,8 +7671,8 @@
 </file>
 
 <file path=word/numbering.xml><?xml version="1.0" encoding="utf-8"?>
-<w:numbering xmlns:wpc="http://schemas.microsoft.com/office/word/2010/wordprocessingCanvas" xmlns:mc="http://schemas.openxmlformats.org/markup-compatibility/2006" xmlns:o="urn:schemas-microsoft-com:office:office" xmlns:r="http://schemas.openxmlformats.org/officeDocument/2006/relationships" xmlns:m="http://schemas.openxmlformats.org/officeDocument/2006/math" xmlns:v="urn:schemas-microsoft-com:vml" xmlns:wp14="http://schemas.microsoft.com/office/word/2010/wordprocessingDrawing" xmlns:wp="http://schemas.openxmlformats.org/drawingml/2006/wordprocessingDrawing" xmlns:w10="urn:schemas-microsoft-com:office:word" xmlns:w="http://schemas.openxmlformats.org/wordprocessingml/2006/main" xmlns:w14="http://schemas.microsoft.com/office/word/2010/wordml" xmlns:wpg="http://schemas.microsoft.com/office/word/2010/wordprocessingGroup" xmlns:wpi="http://schemas.microsoft.com/office/word/2010/wordprocessingInk" xmlns:wne="http://schemas.microsoft.com/office/word/2006/wordml" xmlns:wps="http://schemas.microsoft.com/office/word/2010/wordprocessingShape" mc:Ignorable="w14 wp14">
-  <w:abstractNum w:abstractNumId="0">
+<w:numbering xmlns:wpc="http://schemas.microsoft.com/office/word/2010/wordprocessingCanvas" xmlns:cx="http://schemas.microsoft.com/office/drawing/2014/chartex" xmlns:cx1="http://schemas.microsoft.com/office/drawing/2015/9/8/chartex" xmlns:cx2="http://schemas.microsoft.com/office/drawing/2015/10/21/chartex" xmlns:cx3="http://schemas.microsoft.com/office/drawing/2016/5/9/chartex" xmlns:cx4="http://schemas.microsoft.com/office/drawing/2016/5/10/chartex" xmlns:cx5="http://schemas.microsoft.com/office/drawing/2016/5/11/chartex" xmlns:cx6="http://schemas.microsoft.com/office/drawing/2016/5/12/chartex" xmlns:cx7="http://schemas.microsoft.com/office/drawing/2016/5/13/chartex" xmlns:cx8="http://schemas.microsoft.com/office/drawing/2016/5/14/chartex" xmlns:mc="http://schemas.openxmlformats.org/markup-compatibility/2006" xmlns:aink="http://schemas.microsoft.com/office/drawing/2016/ink" xmlns:am3d="http://schemas.microsoft.com/office/drawing/2017/model3d" xmlns:o="urn:schemas-microsoft-com:office:office" xmlns:r="http://schemas.openxmlformats.org/officeDocument/2006/relationships" xmlns:m="http://schemas.openxmlformats.org/officeDocument/2006/math" xmlns:v="urn:schemas-microsoft-com:vml" xmlns:wp14="http://schemas.microsoft.com/office/word/2010/wordprocessingDrawing" xmlns:wp="http://schemas.openxmlformats.org/drawingml/2006/wordprocessingDrawing" xmlns:w10="urn:schemas-microsoft-com:office:word" xmlns:w="http://schemas.openxmlformats.org/wordprocessingml/2006/main" xmlns:w14="http://schemas.microsoft.com/office/word/2010/wordml" xmlns:w15="http://schemas.microsoft.com/office/word/2012/wordml" xmlns:w16cid="http://schemas.microsoft.com/office/word/2016/wordml/cid" xmlns:w16se="http://schemas.microsoft.com/office/word/2015/wordml/symex" xmlns:wpg="http://schemas.microsoft.com/office/word/2010/wordprocessingGroup" xmlns:wpi="http://schemas.microsoft.com/office/word/2010/wordprocessingInk" xmlns:wne="http://schemas.microsoft.com/office/word/2006/wordml" xmlns:wps="http://schemas.microsoft.com/office/word/2010/wordprocessingShape" mc:Ignorable="w14 w15 w16se w16cid wp14">
+  <w:abstractNum w:abstractNumId="0" w15:restartNumberingAfterBreak="0">
     <w:nsid w:val="FFFFFFFB"/>
     <w:multiLevelType w:val="multilevel"/>
     <w:tmpl w:val="D8BC5BE2"/>
@@ -7526,7 +7749,7 @@
       <w:lvlJc w:val="left"/>
     </w:lvl>
   </w:abstractNum>
-  <w:abstractNum w:abstractNumId="1">
+  <w:abstractNum w:abstractNumId="1" w15:restartNumberingAfterBreak="0">
     <w:nsid w:val="006F4969"/>
     <w:multiLevelType w:val="multilevel"/>
     <w:tmpl w:val="27D6C47C"/>
@@ -7675,7 +7898,7 @@
       </w:rPr>
     </w:lvl>
   </w:abstractNum>
-  <w:abstractNum w:abstractNumId="2">
+  <w:abstractNum w:abstractNumId="2" w15:restartNumberingAfterBreak="0">
     <w:nsid w:val="08C631EB"/>
     <w:multiLevelType w:val="multilevel"/>
     <w:tmpl w:val="8F0EA0EC"/>
@@ -7824,7 +8047,7 @@
       </w:rPr>
     </w:lvl>
   </w:abstractNum>
-  <w:abstractNum w:abstractNumId="3">
+  <w:abstractNum w:abstractNumId="3" w15:restartNumberingAfterBreak="0">
     <w:nsid w:val="08F2662D"/>
     <w:multiLevelType w:val="multilevel"/>
     <w:tmpl w:val="517C9CA8"/>
@@ -7937,7 +8160,7 @@
       </w:rPr>
     </w:lvl>
   </w:abstractNum>
-  <w:abstractNum w:abstractNumId="4">
+  <w:abstractNum w:abstractNumId="4" w15:restartNumberingAfterBreak="0">
     <w:nsid w:val="101D5CE5"/>
     <w:multiLevelType w:val="multilevel"/>
     <w:tmpl w:val="09C42776"/>
@@ -8086,7 +8309,7 @@
       </w:rPr>
     </w:lvl>
   </w:abstractNum>
-  <w:abstractNum w:abstractNumId="5">
+  <w:abstractNum w:abstractNumId="5" w15:restartNumberingAfterBreak="0">
     <w:nsid w:val="1959242E"/>
     <w:multiLevelType w:val="multilevel"/>
     <w:tmpl w:val="855815D0"/>
@@ -8235,7 +8458,7 @@
       </w:rPr>
     </w:lvl>
   </w:abstractNum>
-  <w:abstractNum w:abstractNumId="6">
+  <w:abstractNum w:abstractNumId="6" w15:restartNumberingAfterBreak="0">
     <w:nsid w:val="1E3F06B8"/>
     <w:multiLevelType w:val="multilevel"/>
     <w:tmpl w:val="D3703178"/>
@@ -8384,7 +8607,7 @@
       </w:rPr>
     </w:lvl>
   </w:abstractNum>
-  <w:abstractNum w:abstractNumId="7">
+  <w:abstractNum w:abstractNumId="7" w15:restartNumberingAfterBreak="0">
     <w:nsid w:val="210E50FD"/>
     <w:multiLevelType w:val="multilevel"/>
     <w:tmpl w:val="83FA8C82"/>
@@ -8533,7 +8756,7 @@
       </w:rPr>
     </w:lvl>
   </w:abstractNum>
-  <w:abstractNum w:abstractNumId="8">
+  <w:abstractNum w:abstractNumId="8" w15:restartNumberingAfterBreak="0">
     <w:nsid w:val="241E53C4"/>
     <w:multiLevelType w:val="multilevel"/>
     <w:tmpl w:val="AFE446B6"/>
@@ -8665,7 +8888,7 @@
       </w:rPr>
     </w:lvl>
   </w:abstractNum>
-  <w:abstractNum w:abstractNumId="9">
+  <w:abstractNum w:abstractNumId="9" w15:restartNumberingAfterBreak="0">
     <w:nsid w:val="26774A06"/>
     <w:multiLevelType w:val="multilevel"/>
     <w:tmpl w:val="AFE446B6"/>
@@ -8797,7 +9020,7 @@
       </w:rPr>
     </w:lvl>
   </w:abstractNum>
-  <w:abstractNum w:abstractNumId="10">
+  <w:abstractNum w:abstractNumId="10" w15:restartNumberingAfterBreak="0">
     <w:nsid w:val="3CBD4CCB"/>
     <w:multiLevelType w:val="multilevel"/>
     <w:tmpl w:val="8BC447DE"/>
@@ -8946,7 +9169,7 @@
       </w:rPr>
     </w:lvl>
   </w:abstractNum>
-  <w:abstractNum w:abstractNumId="11">
+  <w:abstractNum w:abstractNumId="11" w15:restartNumberingAfterBreak="0">
     <w:nsid w:val="437A6756"/>
     <w:multiLevelType w:val="multilevel"/>
     <w:tmpl w:val="46C6959A"/>
@@ -9059,7 +9282,7 @@
       </w:rPr>
     </w:lvl>
   </w:abstractNum>
-  <w:abstractNum w:abstractNumId="12">
+  <w:abstractNum w:abstractNumId="12" w15:restartNumberingAfterBreak="0">
     <w:nsid w:val="45173F41"/>
     <w:multiLevelType w:val="multilevel"/>
     <w:tmpl w:val="BB54039E"/>
@@ -9172,7 +9395,7 @@
       </w:rPr>
     </w:lvl>
   </w:abstractNum>
-  <w:abstractNum w:abstractNumId="13">
+  <w:abstractNum w:abstractNumId="13" w15:restartNumberingAfterBreak="0">
     <w:nsid w:val="46E33A6E"/>
     <w:multiLevelType w:val="multilevel"/>
     <w:tmpl w:val="9556A23E"/>
@@ -9285,7 +9508,7 @@
       </w:rPr>
     </w:lvl>
   </w:abstractNum>
-  <w:abstractNum w:abstractNumId="14">
+  <w:abstractNum w:abstractNumId="14" w15:restartNumberingAfterBreak="0">
     <w:nsid w:val="5D9F6F41"/>
     <w:multiLevelType w:val="multilevel"/>
     <w:tmpl w:val="CC6E31F2"/>
@@ -9398,7 +9621,7 @@
       </w:rPr>
     </w:lvl>
   </w:abstractNum>
-  <w:abstractNum w:abstractNumId="15">
+  <w:abstractNum w:abstractNumId="15" w15:restartNumberingAfterBreak="0">
     <w:nsid w:val="60D21D18"/>
     <w:multiLevelType w:val="multilevel"/>
     <w:tmpl w:val="9D903458"/>
@@ -9547,7 +9770,7 @@
       </w:rPr>
     </w:lvl>
   </w:abstractNum>
-  <w:abstractNum w:abstractNumId="16">
+  <w:abstractNum w:abstractNumId="16" w15:restartNumberingAfterBreak="0">
     <w:nsid w:val="65E265D5"/>
     <w:multiLevelType w:val="multilevel"/>
     <w:tmpl w:val="CA0A68B0"/>
@@ -9715,7 +9938,7 @@
 </file>
 
 <file path=word/styles.xml><?xml version="1.0" encoding="utf-8"?>
-<w:styles xmlns:mc="http://schemas.openxmlformats.org/markup-compatibility/2006" xmlns:r="http://schemas.openxmlformats.org/officeDocument/2006/relationships" xmlns:w="http://schemas.openxmlformats.org/wordprocessingml/2006/main" xmlns:w14="http://schemas.microsoft.com/office/word/2010/wordml" mc:Ignorable="w14">
+<w:styles xmlns:mc="http://schemas.openxmlformats.org/markup-compatibility/2006" xmlns:r="http://schemas.openxmlformats.org/officeDocument/2006/relationships" xmlns:w="http://schemas.openxmlformats.org/wordprocessingml/2006/main" xmlns:w14="http://schemas.microsoft.com/office/word/2010/wordml" xmlns:w15="http://schemas.microsoft.com/office/word/2012/wordml" xmlns:w16cid="http://schemas.microsoft.com/office/word/2016/wordml/cid" xmlns:w16se="http://schemas.microsoft.com/office/word/2015/wordml/symex" mc:Ignorable="w14 w15 w16se w16cid">
   <w:docDefaults>
     <w:rPrDefault>
       <w:rPr>
@@ -9725,145 +9948,373 @@
     </w:rPrDefault>
     <w:pPrDefault/>
   </w:docDefaults>
-  <w:latentStyles w:defLockedState="0" w:defUIPriority="0" w:defSemiHidden="1" w:defUnhideWhenUsed="1" w:defQFormat="0" w:count="267">
-    <w:lsdException w:name="Normal" w:semiHidden="0" w:unhideWhenUsed="0" w:qFormat="1"/>
-    <w:lsdException w:name="heading 1" w:semiHidden="0" w:unhideWhenUsed="0" w:qFormat="1"/>
-    <w:lsdException w:name="heading 2" w:semiHidden="0" w:unhideWhenUsed="0" w:qFormat="1"/>
-    <w:lsdException w:name="heading 3" w:qFormat="1"/>
-    <w:lsdException w:name="heading 4" w:qFormat="1"/>
-    <w:lsdException w:name="heading 5" w:qFormat="1"/>
-    <w:lsdException w:name="heading 6" w:qFormat="1"/>
-    <w:lsdException w:name="heading 7" w:qFormat="1"/>
-    <w:lsdException w:name="heading 8" w:qFormat="1"/>
-    <w:lsdException w:name="heading 9" w:qFormat="1"/>
-    <w:lsdException w:name="toc 1" w:uiPriority="39"/>
-    <w:lsdException w:name="toc 2" w:uiPriority="39"/>
-    <w:lsdException w:name="caption" w:qFormat="1"/>
-    <w:lsdException w:name="macro" w:semiHidden="0" w:unhideWhenUsed="0"/>
-    <w:lsdException w:name="List Bullet" w:semiHidden="0" w:unhideWhenUsed="0"/>
-    <w:lsdException w:name="List Number" w:semiHidden="0" w:unhideWhenUsed="0"/>
-    <w:lsdException w:name="Title" w:semiHidden="0" w:unhideWhenUsed="0" w:qFormat="1"/>
-    <w:lsdException w:name="List Continue 3" w:semiHidden="0" w:unhideWhenUsed="0"/>
-    <w:lsdException w:name="List Continue 4" w:semiHidden="0" w:unhideWhenUsed="0"/>
-    <w:lsdException w:name="List Continue 5" w:semiHidden="0" w:unhideWhenUsed="0"/>
-    <w:lsdException w:name="Message Header" w:semiHidden="0" w:unhideWhenUsed="0"/>
-    <w:lsdException w:name="Subtitle" w:semiHidden="0" w:unhideWhenUsed="0" w:qFormat="1"/>
-    <w:lsdException w:name="Strong" w:semiHidden="0" w:unhideWhenUsed="0" w:qFormat="1"/>
-    <w:lsdException w:name="Emphasis" w:semiHidden="0" w:unhideWhenUsed="0" w:qFormat="1"/>
-    <w:lsdException w:name="Normal (Web)" w:uiPriority="99"/>
-    <w:lsdException w:name="Balloon Text" w:semiHidden="0" w:unhideWhenUsed="0"/>
-    <w:lsdException w:name="Table Grid" w:semiHidden="0" w:unhideWhenUsed="0"/>
-    <w:lsdException w:name="Placeholder Text" w:uiPriority="99" w:unhideWhenUsed="0"/>
-    <w:lsdException w:name="No Spacing" w:semiHidden="0" w:uiPriority="1" w:unhideWhenUsed="0" w:qFormat="1"/>
-    <w:lsdException w:name="Light Shading" w:semiHidden="0" w:uiPriority="60" w:unhideWhenUsed="0"/>
-    <w:lsdException w:name="Light List" w:semiHidden="0" w:uiPriority="61" w:unhideWhenUsed="0"/>
-    <w:lsdException w:name="Light Grid" w:semiHidden="0" w:uiPriority="62" w:unhideWhenUsed="0"/>
-    <w:lsdException w:name="Medium Shading 1" w:semiHidden="0" w:uiPriority="63" w:unhideWhenUsed="0"/>
-    <w:lsdException w:name="Medium Shading 2" w:semiHidden="0" w:uiPriority="64" w:unhideWhenUsed="0"/>
-    <w:lsdException w:name="Medium List 1" w:semiHidden="0" w:uiPriority="65" w:unhideWhenUsed="0"/>
-    <w:lsdException w:name="Medium List 2" w:semiHidden="0" w:uiPriority="66" w:unhideWhenUsed="0"/>
-    <w:lsdException w:name="Medium Grid 1" w:semiHidden="0" w:uiPriority="67" w:unhideWhenUsed="0"/>
-    <w:lsdException w:name="Medium Grid 2" w:semiHidden="0" w:uiPriority="68" w:unhideWhenUsed="0"/>
-    <w:lsdException w:name="Medium Grid 3" w:semiHidden="0" w:uiPriority="69" w:unhideWhenUsed="0"/>
-    <w:lsdException w:name="Dark List" w:semiHidden="0" w:uiPriority="70" w:unhideWhenUsed="0"/>
-    <w:lsdException w:name="Colorful Shading" w:semiHidden="0" w:uiPriority="71" w:unhideWhenUsed="0"/>
-    <w:lsdException w:name="Colorful List" w:semiHidden="0" w:uiPriority="72" w:unhideWhenUsed="0"/>
-    <w:lsdException w:name="Colorful Grid" w:semiHidden="0" w:uiPriority="73" w:unhideWhenUsed="0"/>
-    <w:lsdException w:name="Light Shading Accent 1" w:semiHidden="0" w:uiPriority="60" w:unhideWhenUsed="0"/>
-    <w:lsdException w:name="Light List Accent 1" w:semiHidden="0" w:uiPriority="61" w:unhideWhenUsed="0"/>
-    <w:lsdException w:name="Light Grid Accent 1" w:semiHidden="0" w:uiPriority="62" w:unhideWhenUsed="0"/>
-    <w:lsdException w:name="Medium Shading 1 Accent 1" w:semiHidden="0" w:uiPriority="63" w:unhideWhenUsed="0"/>
-    <w:lsdException w:name="Medium Shading 2 Accent 1" w:semiHidden="0" w:uiPriority="64" w:unhideWhenUsed="0"/>
-    <w:lsdException w:name="Medium List 1 Accent 1" w:semiHidden="0" w:uiPriority="65" w:unhideWhenUsed="0"/>
-    <w:lsdException w:name="Revision" w:uiPriority="99" w:unhideWhenUsed="0"/>
-    <w:lsdException w:name="List Paragraph" w:semiHidden="0" w:uiPriority="34" w:unhideWhenUsed="0" w:qFormat="1"/>
-    <w:lsdException w:name="Quote" w:semiHidden="0" w:uiPriority="29" w:unhideWhenUsed="0" w:qFormat="1"/>
-    <w:lsdException w:name="Intense Quote" w:semiHidden="0" w:uiPriority="30" w:unhideWhenUsed="0" w:qFormat="1"/>
-    <w:lsdException w:name="Medium List 2 Accent 1" w:semiHidden="0" w:uiPriority="66" w:unhideWhenUsed="0"/>
-    <w:lsdException w:name="Medium Grid 1 Accent 1" w:semiHidden="0" w:uiPriority="67" w:unhideWhenUsed="0"/>
-    <w:lsdException w:name="Medium Grid 2 Accent 1" w:semiHidden="0" w:uiPriority="68" w:unhideWhenUsed="0"/>
-    <w:lsdException w:name="Medium Grid 3 Accent 1" w:semiHidden="0" w:uiPriority="69" w:unhideWhenUsed="0"/>
-    <w:lsdException w:name="Dark List Accent 1" w:semiHidden="0" w:uiPriority="70" w:unhideWhenUsed="0"/>
-    <w:lsdException w:name="Colorful Shading Accent 1" w:semiHidden="0" w:uiPriority="71" w:unhideWhenUsed="0"/>
-    <w:lsdException w:name="Colorful List Accent 1" w:semiHidden="0" w:uiPriority="72" w:unhideWhenUsed="0"/>
-    <w:lsdException w:name="Colorful Grid Accent 1" w:semiHidden="0" w:uiPriority="73" w:unhideWhenUsed="0"/>
-    <w:lsdException w:name="Light Shading Accent 2" w:semiHidden="0" w:uiPriority="60" w:unhideWhenUsed="0"/>
-    <w:lsdException w:name="Light List Accent 2" w:semiHidden="0" w:uiPriority="61" w:unhideWhenUsed="0"/>
-    <w:lsdException w:name="Light Grid Accent 2" w:semiHidden="0" w:uiPriority="62" w:unhideWhenUsed="0"/>
-    <w:lsdException w:name="Medium Shading 1 Accent 2" w:semiHidden="0" w:uiPriority="63" w:unhideWhenUsed="0"/>
-    <w:lsdException w:name="Medium Shading 2 Accent 2" w:semiHidden="0" w:uiPriority="64" w:unhideWhenUsed="0"/>
-    <w:lsdException w:name="Medium List 1 Accent 2" w:semiHidden="0" w:uiPriority="65" w:unhideWhenUsed="0"/>
-    <w:lsdException w:name="Medium List 2 Accent 2" w:semiHidden="0" w:uiPriority="66" w:unhideWhenUsed="0"/>
-    <w:lsdException w:name="Medium Grid 1 Accent 2" w:semiHidden="0" w:uiPriority="67" w:unhideWhenUsed="0"/>
-    <w:lsdException w:name="Medium Grid 2 Accent 2" w:semiHidden="0" w:uiPriority="68" w:unhideWhenUsed="0"/>
-    <w:lsdException w:name="Medium Grid 3 Accent 2" w:semiHidden="0" w:uiPriority="69" w:unhideWhenUsed="0"/>
-    <w:lsdException w:name="Dark List Accent 2" w:semiHidden="0" w:uiPriority="70" w:unhideWhenUsed="0"/>
-    <w:lsdException w:name="Colorful Shading Accent 2" w:semiHidden="0" w:uiPriority="71" w:unhideWhenUsed="0"/>
-    <w:lsdException w:name="Colorful List Accent 2" w:semiHidden="0" w:uiPriority="72" w:unhideWhenUsed="0"/>
-    <w:lsdException w:name="Colorful Grid Accent 2" w:semiHidden="0" w:uiPriority="73" w:unhideWhenUsed="0"/>
-    <w:lsdException w:name="Light Shading Accent 3" w:semiHidden="0" w:uiPriority="60" w:unhideWhenUsed="0"/>
-    <w:lsdException w:name="Light List Accent 3" w:semiHidden="0" w:uiPriority="61" w:unhideWhenUsed="0"/>
-    <w:lsdException w:name="Light Grid Accent 3" w:semiHidden="0" w:uiPriority="62" w:unhideWhenUsed="0"/>
-    <w:lsdException w:name="Medium Shading 1 Accent 3" w:semiHidden="0" w:uiPriority="63" w:unhideWhenUsed="0"/>
-    <w:lsdException w:name="Medium Shading 2 Accent 3" w:semiHidden="0" w:uiPriority="64" w:unhideWhenUsed="0"/>
-    <w:lsdException w:name="Medium List 1 Accent 3" w:semiHidden="0" w:uiPriority="65" w:unhideWhenUsed="0"/>
-    <w:lsdException w:name="Medium List 2 Accent 3" w:semiHidden="0" w:uiPriority="66" w:unhideWhenUsed="0"/>
-    <w:lsdException w:name="Medium Grid 1 Accent 3" w:semiHidden="0" w:uiPriority="67" w:unhideWhenUsed="0"/>
-    <w:lsdException w:name="Medium Grid 2 Accent 3" w:semiHidden="0" w:uiPriority="68" w:unhideWhenUsed="0"/>
-    <w:lsdException w:name="Medium Grid 3 Accent 3" w:semiHidden="0" w:uiPriority="69" w:unhideWhenUsed="0"/>
-    <w:lsdException w:name="Dark List Accent 3" w:semiHidden="0" w:uiPriority="70" w:unhideWhenUsed="0"/>
-    <w:lsdException w:name="Colorful Shading Accent 3" w:semiHidden="0" w:uiPriority="71" w:unhideWhenUsed="0"/>
-    <w:lsdException w:name="Colorful List Accent 3" w:semiHidden="0" w:uiPriority="72" w:unhideWhenUsed="0"/>
-    <w:lsdException w:name="Colorful Grid Accent 3" w:semiHidden="0" w:uiPriority="73" w:unhideWhenUsed="0"/>
-    <w:lsdException w:name="Light Shading Accent 4" w:semiHidden="0" w:uiPriority="60" w:unhideWhenUsed="0"/>
-    <w:lsdException w:name="Light List Accent 4" w:semiHidden="0" w:uiPriority="61" w:unhideWhenUsed="0"/>
-    <w:lsdException w:name="Light Grid Accent 4" w:semiHidden="0" w:uiPriority="62" w:unhideWhenUsed="0"/>
-    <w:lsdException w:name="Medium Shading 1 Accent 4" w:semiHidden="0" w:uiPriority="63" w:unhideWhenUsed="0"/>
-    <w:lsdException w:name="Medium Shading 2 Accent 4" w:semiHidden="0" w:uiPriority="64" w:unhideWhenUsed="0"/>
-    <w:lsdException w:name="Medium List 1 Accent 4" w:semiHidden="0" w:uiPriority="65" w:unhideWhenUsed="0"/>
-    <w:lsdException w:name="Medium List 2 Accent 4" w:semiHidden="0" w:uiPriority="66" w:unhideWhenUsed="0"/>
-    <w:lsdException w:name="Medium Grid 1 Accent 4" w:semiHidden="0" w:uiPriority="67" w:unhideWhenUsed="0"/>
-    <w:lsdException w:name="Medium Grid 2 Accent 4" w:semiHidden="0" w:uiPriority="68" w:unhideWhenUsed="0"/>
-    <w:lsdException w:name="Medium Grid 3 Accent 4" w:semiHidden="0" w:uiPriority="69" w:unhideWhenUsed="0"/>
-    <w:lsdException w:name="Dark List Accent 4" w:semiHidden="0" w:uiPriority="70" w:unhideWhenUsed="0"/>
-    <w:lsdException w:name="Colorful Shading Accent 4" w:semiHidden="0" w:uiPriority="71" w:unhideWhenUsed="0"/>
-    <w:lsdException w:name="Colorful List Accent 4" w:semiHidden="0" w:uiPriority="72" w:unhideWhenUsed="0"/>
-    <w:lsdException w:name="Colorful Grid Accent 4" w:semiHidden="0" w:uiPriority="73" w:unhideWhenUsed="0"/>
-    <w:lsdException w:name="Light Shading Accent 5" w:semiHidden="0" w:uiPriority="60" w:unhideWhenUsed="0"/>
-    <w:lsdException w:name="Light List Accent 5" w:semiHidden="0" w:uiPriority="61" w:unhideWhenUsed="0"/>
-    <w:lsdException w:name="Light Grid Accent 5" w:semiHidden="0" w:uiPriority="62" w:unhideWhenUsed="0"/>
-    <w:lsdException w:name="Medium Shading 1 Accent 5" w:semiHidden="0" w:uiPriority="63" w:unhideWhenUsed="0"/>
-    <w:lsdException w:name="Medium Shading 2 Accent 5" w:semiHidden="0" w:uiPriority="64" w:unhideWhenUsed="0"/>
-    <w:lsdException w:name="Medium List 1 Accent 5" w:semiHidden="0" w:uiPriority="65" w:unhideWhenUsed="0"/>
-    <w:lsdException w:name="Medium List 2 Accent 5" w:semiHidden="0" w:uiPriority="66" w:unhideWhenUsed="0"/>
-    <w:lsdException w:name="Medium Grid 1 Accent 5" w:semiHidden="0" w:uiPriority="67" w:unhideWhenUsed="0"/>
-    <w:lsdException w:name="Medium Grid 2 Accent 5" w:semiHidden="0" w:uiPriority="68" w:unhideWhenUsed="0"/>
-    <w:lsdException w:name="Medium Grid 3 Accent 5" w:semiHidden="0" w:uiPriority="69" w:unhideWhenUsed="0"/>
-    <w:lsdException w:name="Dark List Accent 5" w:semiHidden="0" w:uiPriority="70" w:unhideWhenUsed="0"/>
-    <w:lsdException w:name="Colorful Shading Accent 5" w:semiHidden="0" w:uiPriority="71" w:unhideWhenUsed="0"/>
-    <w:lsdException w:name="Colorful List Accent 5" w:semiHidden="0" w:uiPriority="72" w:unhideWhenUsed="0"/>
-    <w:lsdException w:name="Colorful Grid Accent 5" w:semiHidden="0" w:uiPriority="73" w:unhideWhenUsed="0"/>
-    <w:lsdException w:name="Light Shading Accent 6" w:semiHidden="0" w:uiPriority="60" w:unhideWhenUsed="0"/>
-    <w:lsdException w:name="Light List Accent 6" w:semiHidden="0" w:uiPriority="61" w:unhideWhenUsed="0"/>
-    <w:lsdException w:name="Light Grid Accent 6" w:semiHidden="0" w:uiPriority="62" w:unhideWhenUsed="0"/>
-    <w:lsdException w:name="Medium Shading 1 Accent 6" w:semiHidden="0" w:uiPriority="63" w:unhideWhenUsed="0"/>
-    <w:lsdException w:name="Medium Shading 2 Accent 6" w:semiHidden="0" w:uiPriority="64" w:unhideWhenUsed="0"/>
-    <w:lsdException w:name="Medium List 1 Accent 6" w:semiHidden="0" w:uiPriority="65" w:unhideWhenUsed="0"/>
-    <w:lsdException w:name="Medium List 2 Accent 6" w:semiHidden="0" w:uiPriority="66" w:unhideWhenUsed="0"/>
-    <w:lsdException w:name="Medium Grid 1 Accent 6" w:semiHidden="0" w:uiPriority="67" w:unhideWhenUsed="0"/>
-    <w:lsdException w:name="Medium Grid 2 Accent 6" w:semiHidden="0" w:uiPriority="68" w:unhideWhenUsed="0"/>
-    <w:lsdException w:name="Medium Grid 3 Accent 6" w:semiHidden="0" w:uiPriority="69" w:unhideWhenUsed="0"/>
-    <w:lsdException w:name="Dark List Accent 6" w:semiHidden="0" w:uiPriority="70" w:unhideWhenUsed="0"/>
-    <w:lsdException w:name="Colorful Shading Accent 6" w:semiHidden="0" w:uiPriority="71" w:unhideWhenUsed="0"/>
-    <w:lsdException w:name="Colorful List Accent 6" w:semiHidden="0" w:uiPriority="72" w:unhideWhenUsed="0"/>
-    <w:lsdException w:name="Colorful Grid Accent 6" w:semiHidden="0" w:uiPriority="73" w:unhideWhenUsed="0"/>
-    <w:lsdException w:name="Subtle Emphasis" w:semiHidden="0" w:uiPriority="19" w:unhideWhenUsed="0" w:qFormat="1"/>
-    <w:lsdException w:name="Intense Emphasis" w:semiHidden="0" w:uiPriority="21" w:unhideWhenUsed="0" w:qFormat="1"/>
-    <w:lsdException w:name="Subtle Reference" w:semiHidden="0" w:uiPriority="31" w:unhideWhenUsed="0" w:qFormat="1"/>
-    <w:lsdException w:name="Intense Reference" w:semiHidden="0" w:uiPriority="32" w:unhideWhenUsed="0" w:qFormat="1"/>
-    <w:lsdException w:name="Book Title" w:semiHidden="0" w:uiPriority="33" w:unhideWhenUsed="0" w:qFormat="1"/>
-    <w:lsdException w:name="Bibliography" w:uiPriority="37"/>
-    <w:lsdException w:name="TOC Heading" w:uiPriority="39" w:qFormat="1"/>
+  <w:latentStyles w:defLockedState="0" w:defUIPriority="0" w:defSemiHidden="0" w:defUnhideWhenUsed="0" w:defQFormat="0" w:count="375">
+    <w:lsdException w:name="Normal" w:qFormat="1"/>
+    <w:lsdException w:name="heading 1" w:qFormat="1"/>
+    <w:lsdException w:name="heading 2" w:qFormat="1"/>
+    <w:lsdException w:name="heading 3" w:semiHidden="1" w:unhideWhenUsed="1" w:qFormat="1"/>
+    <w:lsdException w:name="heading 4" w:semiHidden="1" w:unhideWhenUsed="1" w:qFormat="1"/>
+    <w:lsdException w:name="heading 5" w:semiHidden="1" w:unhideWhenUsed="1" w:qFormat="1"/>
+    <w:lsdException w:name="heading 6" w:semiHidden="1" w:unhideWhenUsed="1" w:qFormat="1"/>
+    <w:lsdException w:name="heading 7" w:semiHidden="1" w:unhideWhenUsed="1" w:qFormat="1"/>
+    <w:lsdException w:name="heading 8" w:semiHidden="1" w:unhideWhenUsed="1" w:qFormat="1"/>
+    <w:lsdException w:name="heading 9" w:semiHidden="1" w:unhideWhenUsed="1" w:qFormat="1"/>
+    <w:lsdException w:name="index 1" w:semiHidden="1" w:unhideWhenUsed="1"/>
+    <w:lsdException w:name="index 2" w:semiHidden="1" w:unhideWhenUsed="1"/>
+    <w:lsdException w:name="index 3" w:semiHidden="1" w:unhideWhenUsed="1"/>
+    <w:lsdException w:name="index 4" w:semiHidden="1" w:unhideWhenUsed="1"/>
+    <w:lsdException w:name="index 5" w:semiHidden="1" w:unhideWhenUsed="1"/>
+    <w:lsdException w:name="index 6" w:semiHidden="1" w:unhideWhenUsed="1"/>
+    <w:lsdException w:name="index 7" w:semiHidden="1" w:unhideWhenUsed="1"/>
+    <w:lsdException w:name="index 8" w:semiHidden="1" w:unhideWhenUsed="1"/>
+    <w:lsdException w:name="index 9" w:semiHidden="1" w:unhideWhenUsed="1"/>
+    <w:lsdException w:name="toc 1" w:semiHidden="1" w:uiPriority="39" w:unhideWhenUsed="1"/>
+    <w:lsdException w:name="toc 2" w:semiHidden="1" w:uiPriority="39" w:unhideWhenUsed="1"/>
+    <w:lsdException w:name="toc 3" w:semiHidden="1" w:unhideWhenUsed="1"/>
+    <w:lsdException w:name="toc 4" w:semiHidden="1" w:unhideWhenUsed="1"/>
+    <w:lsdException w:name="toc 5" w:semiHidden="1" w:unhideWhenUsed="1"/>
+    <w:lsdException w:name="toc 6" w:semiHidden="1" w:unhideWhenUsed="1"/>
+    <w:lsdException w:name="toc 7" w:semiHidden="1" w:unhideWhenUsed="1"/>
+    <w:lsdException w:name="toc 8" w:semiHidden="1" w:unhideWhenUsed="1"/>
+    <w:lsdException w:name="toc 9" w:semiHidden="1" w:unhideWhenUsed="1"/>
+    <w:lsdException w:name="Normal Indent" w:semiHidden="1" w:unhideWhenUsed="1"/>
+    <w:lsdException w:name="footnote text" w:semiHidden="1" w:unhideWhenUsed="1"/>
+    <w:lsdException w:name="annotation text" w:semiHidden="1" w:unhideWhenUsed="1"/>
+    <w:lsdException w:name="header" w:semiHidden="1" w:unhideWhenUsed="1"/>
+    <w:lsdException w:name="footer" w:semiHidden="1" w:unhideWhenUsed="1"/>
+    <w:lsdException w:name="index heading" w:semiHidden="1" w:unhideWhenUsed="1"/>
+    <w:lsdException w:name="caption" w:semiHidden="1" w:unhideWhenUsed="1" w:qFormat="1"/>
+    <w:lsdException w:name="table of figures" w:semiHidden="1" w:unhideWhenUsed="1"/>
+    <w:lsdException w:name="envelope address" w:semiHidden="1" w:unhideWhenUsed="1"/>
+    <w:lsdException w:name="envelope return" w:semiHidden="1" w:unhideWhenUsed="1"/>
+    <w:lsdException w:name="footnote reference" w:semiHidden="1" w:unhideWhenUsed="1"/>
+    <w:lsdException w:name="annotation reference" w:semiHidden="1" w:unhideWhenUsed="1"/>
+    <w:lsdException w:name="line number" w:semiHidden="1" w:unhideWhenUsed="1"/>
+    <w:lsdException w:name="page number" w:semiHidden="1" w:unhideWhenUsed="1"/>
+    <w:lsdException w:name="endnote reference" w:semiHidden="1" w:unhideWhenUsed="1"/>
+    <w:lsdException w:name="endnote text" w:semiHidden="1" w:unhideWhenUsed="1"/>
+    <w:lsdException w:name="table of authorities" w:semiHidden="1" w:unhideWhenUsed="1"/>
+    <w:lsdException w:name="toa heading" w:semiHidden="1" w:unhideWhenUsed="1"/>
+    <w:lsdException w:name="List" w:semiHidden="1" w:unhideWhenUsed="1"/>
+    <w:lsdException w:name="List 2" w:semiHidden="1" w:unhideWhenUsed="1"/>
+    <w:lsdException w:name="List 3" w:semiHidden="1" w:unhideWhenUsed="1"/>
+    <w:lsdException w:name="List 4" w:semiHidden="1" w:unhideWhenUsed="1"/>
+    <w:lsdException w:name="List 5" w:semiHidden="1" w:unhideWhenUsed="1"/>
+    <w:lsdException w:name="List Bullet 2" w:semiHidden="1" w:unhideWhenUsed="1"/>
+    <w:lsdException w:name="List Bullet 3" w:semiHidden="1" w:unhideWhenUsed="1"/>
+    <w:lsdException w:name="List Bullet 4" w:semiHidden="1" w:unhideWhenUsed="1"/>
+    <w:lsdException w:name="List Bullet 5" w:semiHidden="1" w:unhideWhenUsed="1"/>
+    <w:lsdException w:name="List Number 2" w:semiHidden="1" w:unhideWhenUsed="1"/>
+    <w:lsdException w:name="List Number 3" w:semiHidden="1" w:unhideWhenUsed="1"/>
+    <w:lsdException w:name="List Number 4" w:semiHidden="1" w:unhideWhenUsed="1"/>
+    <w:lsdException w:name="List Number 5" w:semiHidden="1" w:unhideWhenUsed="1"/>
+    <w:lsdException w:name="Title" w:qFormat="1"/>
+    <w:lsdException w:name="Closing" w:semiHidden="1" w:unhideWhenUsed="1"/>
+    <w:lsdException w:name="Signature" w:semiHidden="1" w:unhideWhenUsed="1"/>
+    <w:lsdException w:name="Default Paragraph Font" w:semiHidden="1" w:unhideWhenUsed="1"/>
+    <w:lsdException w:name="Body Text" w:semiHidden="1" w:unhideWhenUsed="1"/>
+    <w:lsdException w:name="Body Text Indent" w:semiHidden="1" w:unhideWhenUsed="1"/>
+    <w:lsdException w:name="List Continue" w:semiHidden="1" w:unhideWhenUsed="1"/>
+    <w:lsdException w:name="List Continue 2" w:semiHidden="1" w:unhideWhenUsed="1"/>
+    <w:lsdException w:name="Subtitle" w:qFormat="1"/>
+    <w:lsdException w:name="Salutation" w:semiHidden="1" w:unhideWhenUsed="1"/>
+    <w:lsdException w:name="Date" w:semiHidden="1" w:unhideWhenUsed="1"/>
+    <w:lsdException w:name="Body Text First Indent" w:semiHidden="1" w:unhideWhenUsed="1"/>
+    <w:lsdException w:name="Body Text First Indent 2" w:semiHidden="1" w:unhideWhenUsed="1"/>
+    <w:lsdException w:name="Note Heading" w:semiHidden="1" w:unhideWhenUsed="1"/>
+    <w:lsdException w:name="Body Text 2" w:semiHidden="1" w:unhideWhenUsed="1"/>
+    <w:lsdException w:name="Body Text 3" w:semiHidden="1" w:unhideWhenUsed="1"/>
+    <w:lsdException w:name="Body Text Indent 2" w:semiHidden="1" w:unhideWhenUsed="1"/>
+    <w:lsdException w:name="Body Text Indent 3" w:semiHidden="1" w:unhideWhenUsed="1"/>
+    <w:lsdException w:name="Block Text" w:semiHidden="1" w:unhideWhenUsed="1"/>
+    <w:lsdException w:name="Hyperlink" w:semiHidden="1" w:unhideWhenUsed="1"/>
+    <w:lsdException w:name="FollowedHyperlink" w:semiHidden="1" w:unhideWhenUsed="1"/>
+    <w:lsdException w:name="Strong" w:qFormat="1"/>
+    <w:lsdException w:name="Emphasis" w:qFormat="1"/>
+    <w:lsdException w:name="Document Map" w:semiHidden="1" w:unhideWhenUsed="1"/>
+    <w:lsdException w:name="Plain Text" w:semiHidden="1" w:unhideWhenUsed="1"/>
+    <w:lsdException w:name="E-mail Signature" w:semiHidden="1" w:unhideWhenUsed="1"/>
+    <w:lsdException w:name="HTML Top of Form" w:semiHidden="1" w:unhideWhenUsed="1"/>
+    <w:lsdException w:name="HTML Bottom of Form" w:semiHidden="1" w:unhideWhenUsed="1"/>
+    <w:lsdException w:name="Normal (Web)" w:semiHidden="1" w:uiPriority="99" w:unhideWhenUsed="1"/>
+    <w:lsdException w:name="HTML Acronym" w:semiHidden="1" w:unhideWhenUsed="1"/>
+    <w:lsdException w:name="HTML Address" w:semiHidden="1" w:unhideWhenUsed="1"/>
+    <w:lsdException w:name="HTML Cite" w:semiHidden="1" w:unhideWhenUsed="1"/>
+    <w:lsdException w:name="HTML Code" w:semiHidden="1" w:unhideWhenUsed="1"/>
+    <w:lsdException w:name="HTML Definition" w:semiHidden="1" w:unhideWhenUsed="1"/>
+    <w:lsdException w:name="HTML Keyboard" w:semiHidden="1" w:unhideWhenUsed="1"/>
+    <w:lsdException w:name="HTML Preformatted" w:semiHidden="1" w:unhideWhenUsed="1"/>
+    <w:lsdException w:name="HTML Sample" w:semiHidden="1" w:unhideWhenUsed="1"/>
+    <w:lsdException w:name="HTML Typewriter" w:semiHidden="1" w:unhideWhenUsed="1"/>
+    <w:lsdException w:name="HTML Variable" w:semiHidden="1" w:unhideWhenUsed="1"/>
+    <w:lsdException w:name="Normal Table" w:semiHidden="1" w:unhideWhenUsed="1"/>
+    <w:lsdException w:name="annotation subject" w:semiHidden="1" w:unhideWhenUsed="1"/>
+    <w:lsdException w:name="No List" w:semiHidden="1" w:unhideWhenUsed="1"/>
+    <w:lsdException w:name="Outline List 1" w:semiHidden="1" w:unhideWhenUsed="1"/>
+    <w:lsdException w:name="Outline List 2" w:semiHidden="1" w:unhideWhenUsed="1"/>
+    <w:lsdException w:name="Outline List 3" w:semiHidden="1" w:unhideWhenUsed="1"/>
+    <w:lsdException w:name="Table Simple 1" w:semiHidden="1" w:unhideWhenUsed="1"/>
+    <w:lsdException w:name="Table Simple 2" w:semiHidden="1" w:unhideWhenUsed="1"/>
+    <w:lsdException w:name="Table Simple 3" w:semiHidden="1" w:unhideWhenUsed="1"/>
+    <w:lsdException w:name="Table Classic 1" w:semiHidden="1" w:unhideWhenUsed="1"/>
+    <w:lsdException w:name="Table Classic 2" w:semiHidden="1" w:unhideWhenUsed="1"/>
+    <w:lsdException w:name="Table Classic 3" w:semiHidden="1" w:unhideWhenUsed="1"/>
+    <w:lsdException w:name="Table Classic 4" w:semiHidden="1" w:unhideWhenUsed="1"/>
+    <w:lsdException w:name="Table Colorful 1" w:semiHidden="1" w:unhideWhenUsed="1"/>
+    <w:lsdException w:name="Table Colorful 2" w:semiHidden="1" w:unhideWhenUsed="1"/>
+    <w:lsdException w:name="Table Colorful 3" w:semiHidden="1" w:unhideWhenUsed="1"/>
+    <w:lsdException w:name="Table Columns 1" w:semiHidden="1" w:unhideWhenUsed="1"/>
+    <w:lsdException w:name="Table Columns 2" w:semiHidden="1" w:unhideWhenUsed="1"/>
+    <w:lsdException w:name="Table Columns 3" w:semiHidden="1" w:unhideWhenUsed="1"/>
+    <w:lsdException w:name="Table Columns 4" w:semiHidden="1" w:unhideWhenUsed="1"/>
+    <w:lsdException w:name="Table Columns 5" w:semiHidden="1" w:unhideWhenUsed="1"/>
+    <w:lsdException w:name="Table Grid 1" w:semiHidden="1" w:unhideWhenUsed="1"/>
+    <w:lsdException w:name="Table Grid 2" w:semiHidden="1" w:unhideWhenUsed="1"/>
+    <w:lsdException w:name="Table Grid 3" w:semiHidden="1" w:unhideWhenUsed="1"/>
+    <w:lsdException w:name="Table Grid 4" w:semiHidden="1" w:unhideWhenUsed="1"/>
+    <w:lsdException w:name="Table Grid 5" w:semiHidden="1" w:unhideWhenUsed="1"/>
+    <w:lsdException w:name="Table Grid 6" w:semiHidden="1" w:unhideWhenUsed="1"/>
+    <w:lsdException w:name="Table Grid 7" w:semiHidden="1" w:unhideWhenUsed="1"/>
+    <w:lsdException w:name="Table Grid 8" w:semiHidden="1" w:unhideWhenUsed="1"/>
+    <w:lsdException w:name="Table List 1" w:semiHidden="1" w:unhideWhenUsed="1"/>
+    <w:lsdException w:name="Table List 2" w:semiHidden="1" w:unhideWhenUsed="1"/>
+    <w:lsdException w:name="Table List 3" w:semiHidden="1" w:unhideWhenUsed="1"/>
+    <w:lsdException w:name="Table List 4" w:semiHidden="1" w:unhideWhenUsed="1"/>
+    <w:lsdException w:name="Table List 5" w:semiHidden="1" w:unhideWhenUsed="1"/>
+    <w:lsdException w:name="Table List 6" w:semiHidden="1" w:unhideWhenUsed="1"/>
+    <w:lsdException w:name="Table List 7" w:semiHidden="1" w:unhideWhenUsed="1"/>
+    <w:lsdException w:name="Table List 8" w:semiHidden="1" w:unhideWhenUsed="1"/>
+    <w:lsdException w:name="Table 3D effects 1" w:semiHidden="1" w:unhideWhenUsed="1"/>
+    <w:lsdException w:name="Table 3D effects 2" w:semiHidden="1" w:unhideWhenUsed="1"/>
+    <w:lsdException w:name="Table 3D effects 3" w:semiHidden="1" w:unhideWhenUsed="1"/>
+    <w:lsdException w:name="Table Contemporary" w:semiHidden="1" w:unhideWhenUsed="1"/>
+    <w:lsdException w:name="Table Elegant" w:semiHidden="1" w:unhideWhenUsed="1"/>
+    <w:lsdException w:name="Table Professional" w:semiHidden="1" w:unhideWhenUsed="1"/>
+    <w:lsdException w:name="Table Subtle 1" w:semiHidden="1" w:unhideWhenUsed="1"/>
+    <w:lsdException w:name="Table Subtle 2" w:semiHidden="1" w:unhideWhenUsed="1"/>
+    <w:lsdException w:name="Table Web 1" w:semiHidden="1" w:unhideWhenUsed="1"/>
+    <w:lsdException w:name="Table Web 2" w:semiHidden="1" w:unhideWhenUsed="1"/>
+    <w:lsdException w:name="Table Web 3" w:semiHidden="1" w:unhideWhenUsed="1"/>
+    <w:lsdException w:name="Table Theme" w:semiHidden="1" w:unhideWhenUsed="1"/>
+    <w:lsdException w:name="Placeholder Text" w:semiHidden="1" w:uiPriority="99"/>
+    <w:lsdException w:name="No Spacing" w:uiPriority="1" w:qFormat="1"/>
+    <w:lsdException w:name="Light Shading" w:uiPriority="60"/>
+    <w:lsdException w:name="Light List" w:uiPriority="61"/>
+    <w:lsdException w:name="Light Grid" w:uiPriority="62"/>
+    <w:lsdException w:name="Medium Shading 1" w:uiPriority="63"/>
+    <w:lsdException w:name="Medium Shading 2" w:uiPriority="64"/>
+    <w:lsdException w:name="Medium List 1" w:uiPriority="65"/>
+    <w:lsdException w:name="Medium List 2" w:uiPriority="66"/>
+    <w:lsdException w:name="Medium Grid 1" w:uiPriority="67"/>
+    <w:lsdException w:name="Medium Grid 2" w:uiPriority="68"/>
+    <w:lsdException w:name="Medium Grid 3" w:uiPriority="69"/>
+    <w:lsdException w:name="Dark List" w:uiPriority="70"/>
+    <w:lsdException w:name="Colorful Shading" w:uiPriority="71"/>
+    <w:lsdException w:name="Colorful List" w:uiPriority="72"/>
+    <w:lsdException w:name="Colorful Grid" w:uiPriority="73"/>
+    <w:lsdException w:name="Light Shading Accent 1" w:uiPriority="60"/>
+    <w:lsdException w:name="Light List Accent 1" w:uiPriority="61"/>
+    <w:lsdException w:name="Light Grid Accent 1" w:uiPriority="62"/>
+    <w:lsdException w:name="Medium Shading 1 Accent 1" w:uiPriority="63"/>
+    <w:lsdException w:name="Medium Shading 2 Accent 1" w:uiPriority="64"/>
+    <w:lsdException w:name="Medium List 1 Accent 1" w:uiPriority="65"/>
+    <w:lsdException w:name="Revision" w:semiHidden="1" w:uiPriority="99"/>
+    <w:lsdException w:name="List Paragraph" w:uiPriority="34" w:qFormat="1"/>
+    <w:lsdException w:name="Quote" w:uiPriority="29" w:qFormat="1"/>
+    <w:lsdException w:name="Intense Quote" w:uiPriority="30" w:qFormat="1"/>
+    <w:lsdException w:name="Medium List 2 Accent 1" w:uiPriority="66"/>
+    <w:lsdException w:name="Medium Grid 1 Accent 1" w:uiPriority="67"/>
+    <w:lsdException w:name="Medium Grid 2 Accent 1" w:uiPriority="68"/>
+    <w:lsdException w:name="Medium Grid 3 Accent 1" w:uiPriority="69"/>
+    <w:lsdException w:name="Dark List Accent 1" w:uiPriority="70"/>
+    <w:lsdException w:name="Colorful Shading Accent 1" w:uiPriority="71"/>
+    <w:lsdException w:name="Colorful List Accent 1" w:uiPriority="72"/>
+    <w:lsdException w:name="Colorful Grid Accent 1" w:uiPriority="73"/>
+    <w:lsdException w:name="Light Shading Accent 2" w:uiPriority="60"/>
+    <w:lsdException w:name="Light List Accent 2" w:uiPriority="61"/>
+    <w:lsdException w:name="Light Grid Accent 2" w:uiPriority="62"/>
+    <w:lsdException w:name="Medium Shading 1 Accent 2" w:uiPriority="63"/>
+    <w:lsdException w:name="Medium Shading 2 Accent 2" w:uiPriority="64"/>
+    <w:lsdException w:name="Medium List 1 Accent 2" w:uiPriority="65"/>
+    <w:lsdException w:name="Medium List 2 Accent 2" w:uiPriority="66"/>
+    <w:lsdException w:name="Medium Grid 1 Accent 2" w:uiPriority="67"/>
+    <w:lsdException w:name="Medium Grid 2 Accent 2" w:uiPriority="68"/>
+    <w:lsdException w:name="Medium Grid 3 Accent 2" w:uiPriority="69"/>
+    <w:lsdException w:name="Dark List Accent 2" w:uiPriority="70"/>
+    <w:lsdException w:name="Colorful Shading Accent 2" w:uiPriority="71"/>
+    <w:lsdException w:name="Colorful List Accent 2" w:uiPriority="72"/>
+    <w:lsdException w:name="Colorful Grid Accent 2" w:uiPriority="73"/>
+    <w:lsdException w:name="Light Shading Accent 3" w:uiPriority="60"/>
+    <w:lsdException w:name="Light List Accent 3" w:uiPriority="61"/>
+    <w:lsdException w:name="Light Grid Accent 3" w:uiPriority="62"/>
+    <w:lsdException w:name="Medium Shading 1 Accent 3" w:uiPriority="63"/>
+    <w:lsdException w:name="Medium Shading 2 Accent 3" w:uiPriority="64"/>
+    <w:lsdException w:name="Medium List 1 Accent 3" w:uiPriority="65"/>
+    <w:lsdException w:name="Medium List 2 Accent 3" w:uiPriority="66"/>
+    <w:lsdException w:name="Medium Grid 1 Accent 3" w:uiPriority="67"/>
+    <w:lsdException w:name="Medium Grid 2 Accent 3" w:uiPriority="68"/>
+    <w:lsdException w:name="Medium Grid 3 Accent 3" w:uiPriority="69"/>
+    <w:lsdException w:name="Dark List Accent 3" w:uiPriority="70"/>
+    <w:lsdException w:name="Colorful Shading Accent 3" w:uiPriority="71"/>
+    <w:lsdException w:name="Colorful List Accent 3" w:uiPriority="72"/>
+    <w:lsdException w:name="Colorful Grid Accent 3" w:uiPriority="73"/>
+    <w:lsdException w:name="Light Shading Accent 4" w:uiPriority="60"/>
+    <w:lsdException w:name="Light List Accent 4" w:uiPriority="61"/>
+    <w:lsdException w:name="Light Grid Accent 4" w:uiPriority="62"/>
+    <w:lsdException w:name="Medium Shading 1 Accent 4" w:uiPriority="63"/>
+    <w:lsdException w:name="Medium Shading 2 Accent 4" w:uiPriority="64"/>
+    <w:lsdException w:name="Medium List 1 Accent 4" w:uiPriority="65"/>
+    <w:lsdException w:name="Medium List 2 Accent 4" w:uiPriority="66"/>
+    <w:lsdException w:name="Medium Grid 1 Accent 4" w:uiPriority="67"/>
+    <w:lsdException w:name="Medium Grid 2 Accent 4" w:uiPriority="68"/>
+    <w:lsdException w:name="Medium Grid 3 Accent 4" w:uiPriority="69"/>
+    <w:lsdException w:name="Dark List Accent 4" w:uiPriority="70"/>
+    <w:lsdException w:name="Colorful Shading Accent 4" w:uiPriority="71"/>
+    <w:lsdException w:name="Colorful List Accent 4" w:uiPriority="72"/>
+    <w:lsdException w:name="Colorful Grid Accent 4" w:uiPriority="73"/>
+    <w:lsdException w:name="Light Shading Accent 5" w:uiPriority="60"/>
+    <w:lsdException w:name="Light List Accent 5" w:uiPriority="61"/>
+    <w:lsdException w:name="Light Grid Accent 5" w:uiPriority="62"/>
+    <w:lsdException w:name="Medium Shading 1 Accent 5" w:uiPriority="63"/>
+    <w:lsdException w:name="Medium Shading 2 Accent 5" w:uiPriority="64"/>
+    <w:lsdException w:name="Medium List 1 Accent 5" w:uiPriority="65"/>
+    <w:lsdException w:name="Medium List 2 Accent 5" w:uiPriority="66"/>
+    <w:lsdException w:name="Medium Grid 1 Accent 5" w:uiPriority="67"/>
+    <w:lsdException w:name="Medium Grid 2 Accent 5" w:uiPriority="68"/>
+    <w:lsdException w:name="Medium Grid 3 Accent 5" w:uiPriority="69"/>
+    <w:lsdException w:name="Dark List Accent 5" w:uiPriority="70"/>
+    <w:lsdException w:name="Colorful Shading Accent 5" w:uiPriority="71"/>
+    <w:lsdException w:name="Colorful List Accent 5" w:uiPriority="72"/>
+    <w:lsdException w:name="Colorful Grid Accent 5" w:uiPriority="73"/>
+    <w:lsdException w:name="Light Shading Accent 6" w:uiPriority="60"/>
+    <w:lsdException w:name="Light List Accent 6" w:uiPriority="61"/>
+    <w:lsdException w:name="Light Grid Accent 6" w:uiPriority="62"/>
+    <w:lsdException w:name="Medium Shading 1 Accent 6" w:uiPriority="63"/>
+    <w:lsdException w:name="Medium Shading 2 Accent 6" w:uiPriority="64"/>
+    <w:lsdException w:name="Medium List 1 Accent 6" w:uiPriority="65"/>
+    <w:lsdException w:name="Medium List 2 Accent 6" w:uiPriority="66"/>
+    <w:lsdException w:name="Medium Grid 1 Accent 6" w:uiPriority="67"/>
+    <w:lsdException w:name="Medium Grid 2 Accent 6" w:uiPriority="68"/>
+    <w:lsdException w:name="Medium Grid 3 Accent 6" w:uiPriority="69"/>
+    <w:lsdException w:name="Dark List Accent 6" w:uiPriority="70"/>
+    <w:lsdException w:name="Colorful Shading Accent 6" w:uiPriority="71"/>
+    <w:lsdException w:name="Colorful List Accent 6" w:uiPriority="72"/>
+    <w:lsdException w:name="Colorful Grid Accent 6" w:uiPriority="73"/>
+    <w:lsdException w:name="Subtle Emphasis" w:uiPriority="19" w:qFormat="1"/>
+    <w:lsdException w:name="Intense Emphasis" w:uiPriority="21" w:qFormat="1"/>
+    <w:lsdException w:name="Subtle Reference" w:uiPriority="31" w:qFormat="1"/>
+    <w:lsdException w:name="Intense Reference" w:uiPriority="32" w:qFormat="1"/>
+    <w:lsdException w:name="Book Title" w:uiPriority="33" w:qFormat="1"/>
+    <w:lsdException w:name="Bibliography" w:semiHidden="1" w:uiPriority="37" w:unhideWhenUsed="1"/>
+    <w:lsdException w:name="TOC Heading" w:semiHidden="1" w:uiPriority="39" w:unhideWhenUsed="1" w:qFormat="1"/>
+    <w:lsdException w:name="Plain Table 1" w:uiPriority="41"/>
+    <w:lsdException w:name="Plain Table 2" w:uiPriority="42"/>
+    <w:lsdException w:name="Plain Table 3" w:uiPriority="43"/>
+    <w:lsdException w:name="Plain Table 4" w:uiPriority="44"/>
+    <w:lsdException w:name="Plain Table 5" w:uiPriority="45"/>
+    <w:lsdException w:name="Grid Table Light" w:uiPriority="40"/>
+    <w:lsdException w:name="Grid Table 1 Light" w:uiPriority="46"/>
+    <w:lsdException w:name="Grid Table 2" w:uiPriority="47"/>
+    <w:lsdException w:name="Grid Table 3" w:uiPriority="48"/>
+    <w:lsdException w:name="Grid Table 4" w:uiPriority="49"/>
+    <w:lsdException w:name="Grid Table 5 Dark" w:uiPriority="50"/>
+    <w:lsdException w:name="Grid Table 6 Colorful" w:uiPriority="51"/>
+    <w:lsdException w:name="Grid Table 7 Colorful" w:uiPriority="52"/>
+    <w:lsdException w:name="Grid Table 1 Light Accent 1" w:uiPriority="46"/>
+    <w:lsdException w:name="Grid Table 2 Accent 1" w:uiPriority="47"/>
+    <w:lsdException w:name="Grid Table 3 Accent 1" w:uiPriority="48"/>
+    <w:lsdException w:name="Grid Table 4 Accent 1" w:uiPriority="49"/>
+    <w:lsdException w:name="Grid Table 5 Dark Accent 1" w:uiPriority="50"/>
+    <w:lsdException w:name="Grid Table 6 Colorful Accent 1" w:uiPriority="51"/>
+    <w:lsdException w:name="Grid Table 7 Colorful Accent 1" w:uiPriority="52"/>
+    <w:lsdException w:name="Grid Table 1 Light Accent 2" w:uiPriority="46"/>
+    <w:lsdException w:name="Grid Table 2 Accent 2" w:uiPriority="47"/>
+    <w:lsdException w:name="Grid Table 3 Accent 2" w:uiPriority="48"/>
+    <w:lsdException w:name="Grid Table 4 Accent 2" w:uiPriority="49"/>
+    <w:lsdException w:name="Grid Table 5 Dark Accent 2" w:uiPriority="50"/>
+    <w:lsdException w:name="Grid Table 6 Colorful Accent 2" w:uiPriority="51"/>
+    <w:lsdException w:name="Grid Table 7 Colorful Accent 2" w:uiPriority="52"/>
+    <w:lsdException w:name="Grid Table 1 Light Accent 3" w:uiPriority="46"/>
+    <w:lsdException w:name="Grid Table 2 Accent 3" w:uiPriority="47"/>
+    <w:lsdException w:name="Grid Table 3 Accent 3" w:uiPriority="48"/>
+    <w:lsdException w:name="Grid Table 4 Accent 3" w:uiPriority="49"/>
+    <w:lsdException w:name="Grid Table 5 Dark Accent 3" w:uiPriority="50"/>
+    <w:lsdException w:name="Grid Table 6 Colorful Accent 3" w:uiPriority="51"/>
+    <w:lsdException w:name="Grid Table 7 Colorful Accent 3" w:uiPriority="52"/>
+    <w:lsdException w:name="Grid Table 1 Light Accent 4" w:uiPriority="46"/>
+    <w:lsdException w:name="Grid Table 2 Accent 4" w:uiPriority="47"/>
+    <w:lsdException w:name="Grid Table 3 Accent 4" w:uiPriority="48"/>
+    <w:lsdException w:name="Grid Table 4 Accent 4" w:uiPriority="49"/>
+    <w:lsdException w:name="Grid Table 5 Dark Accent 4" w:uiPriority="50"/>
+    <w:lsdException w:name="Grid Table 6 Colorful Accent 4" w:uiPriority="51"/>
+    <w:lsdException w:name="Grid Table 7 Colorful Accent 4" w:uiPriority="52"/>
+    <w:lsdException w:name="Grid Table 1 Light Accent 5" w:uiPriority="46"/>
+    <w:lsdException w:name="Grid Table 2 Accent 5" w:uiPriority="47"/>
+    <w:lsdException w:name="Grid Table 3 Accent 5" w:uiPriority="48"/>
+    <w:lsdException w:name="Grid Table 4 Accent 5" w:uiPriority="49"/>
+    <w:lsdException w:name="Grid Table 5 Dark Accent 5" w:uiPriority="50"/>
+    <w:lsdException w:name="Grid Table 6 Colorful Accent 5" w:uiPriority="51"/>
+    <w:lsdException w:name="Grid Table 7 Colorful Accent 5" w:uiPriority="52"/>
+    <w:lsdException w:name="Grid Table 1 Light Accent 6" w:uiPriority="46"/>
+    <w:lsdException w:name="Grid Table 2 Accent 6" w:uiPriority="47"/>
+    <w:lsdException w:name="Grid Table 3 Accent 6" w:uiPriority="48"/>
+    <w:lsdException w:name="Grid Table 4 Accent 6" w:uiPriority="49"/>
+    <w:lsdException w:name="Grid Table 5 Dark Accent 6" w:uiPriority="50"/>
+    <w:lsdException w:name="Grid Table 6 Colorful Accent 6" w:uiPriority="51"/>
+    <w:lsdException w:name="Grid Table 7 Colorful Accent 6" w:uiPriority="52"/>
+    <w:lsdException w:name="List Table 1 Light" w:uiPriority="46"/>
+    <w:lsdException w:name="List Table 2" w:uiPriority="47"/>
+    <w:lsdException w:name="List Table 3" w:uiPriority="48"/>
+    <w:lsdException w:name="List Table 4" w:uiPriority="49"/>
+    <w:lsdException w:name="List Table 5 Dark" w:uiPriority="50"/>
+    <w:lsdException w:name="List Table 6 Colorful" w:uiPriority="51"/>
+    <w:lsdException w:name="List Table 7 Colorful" w:uiPriority="52"/>
+    <w:lsdException w:name="List Table 1 Light Accent 1" w:uiPriority="46"/>
+    <w:lsdException w:name="List Table 2 Accent 1" w:uiPriority="47"/>
+    <w:lsdException w:name="List Table 3 Accent 1" w:uiPriority="48"/>
+    <w:lsdException w:name="List Table 4 Accent 1" w:uiPriority="49"/>
+    <w:lsdException w:name="List Table 5 Dark Accent 1" w:uiPriority="50"/>
+    <w:lsdException w:name="List Table 6 Colorful Accent 1" w:uiPriority="51"/>
+    <w:lsdException w:name="List Table 7 Colorful Accent 1" w:uiPriority="52"/>
+    <w:lsdException w:name="List Table 1 Light Accent 2" w:uiPriority="46"/>
+    <w:lsdException w:name="List Table 2 Accent 2" w:uiPriority="47"/>
+    <w:lsdException w:name="List Table 3 Accent 2" w:uiPriority="48"/>
+    <w:lsdException w:name="List Table 4 Accent 2" w:uiPriority="49"/>
+    <w:lsdException w:name="List Table 5 Dark Accent 2" w:uiPriority="50"/>
+    <w:lsdException w:name="List Table 6 Colorful Accent 2" w:uiPriority="51"/>
+    <w:lsdException w:name="List Table 7 Colorful Accent 2" w:uiPriority="52"/>
+    <w:lsdException w:name="List Table 1 Light Accent 3" w:uiPriority="46"/>
+    <w:lsdException w:name="List Table 2 Accent 3" w:uiPriority="47"/>
+    <w:lsdException w:name="List Table 3 Accent 3" w:uiPriority="48"/>
+    <w:lsdException w:name="List Table 4 Accent 3" w:uiPriority="49"/>
+    <w:lsdException w:name="List Table 5 Dark Accent 3" w:uiPriority="50"/>
+    <w:lsdException w:name="List Table 6 Colorful Accent 3" w:uiPriority="51"/>
+    <w:lsdException w:name="List Table 7 Colorful Accent 3" w:uiPriority="52"/>
+    <w:lsdException w:name="List Table 1 Light Accent 4" w:uiPriority="46"/>
+    <w:lsdException w:name="List Table 2 Accent 4" w:uiPriority="47"/>
+    <w:lsdException w:name="List Table 3 Accent 4" w:uiPriority="48"/>
+    <w:lsdException w:name="List Table 4 Accent 4" w:uiPriority="49"/>
+    <w:lsdException w:name="List Table 5 Dark Accent 4" w:uiPriority="50"/>
+    <w:lsdException w:name="List Table 6 Colorful Accent 4" w:uiPriority="51"/>
+    <w:lsdException w:name="List Table 7 Colorful Accent 4" w:uiPriority="52"/>
+    <w:lsdException w:name="List Table 1 Light Accent 5" w:uiPriority="46"/>
+    <w:lsdException w:name="List Table 2 Accent 5" w:uiPriority="47"/>
+    <w:lsdException w:name="List Table 3 Accent 5" w:uiPriority="48"/>
+    <w:lsdException w:name="List Table 4 Accent 5" w:uiPriority="49"/>
+    <w:lsdException w:name="List Table 5 Dark Accent 5" w:uiPriority="50"/>
+    <w:lsdException w:name="List Table 6 Colorful Accent 5" w:uiPriority="51"/>
+    <w:lsdException w:name="List Table 7 Colorful Accent 5" w:uiPriority="52"/>
+    <w:lsdException w:name="List Table 1 Light Accent 6" w:uiPriority="46"/>
+    <w:lsdException w:name="List Table 2 Accent 6" w:uiPriority="47"/>
+    <w:lsdException w:name="List Table 3 Accent 6" w:uiPriority="48"/>
+    <w:lsdException w:name="List Table 4 Accent 6" w:uiPriority="49"/>
+    <w:lsdException w:name="List Table 5 Dark Accent 6" w:uiPriority="50"/>
+    <w:lsdException w:name="List Table 6 Colorful Accent 6" w:uiPriority="51"/>
+    <w:lsdException w:name="List Table 7 Colorful Accent 6" w:uiPriority="52"/>
+    <w:lsdException w:name="Mention" w:semiHidden="1" w:uiPriority="99" w:unhideWhenUsed="1"/>
+    <w:lsdException w:name="Smart Hyperlink" w:semiHidden="1" w:uiPriority="99" w:unhideWhenUsed="1"/>
+    <w:lsdException w:name="Hashtag" w:semiHidden="1" w:uiPriority="99" w:unhideWhenUsed="1"/>
+    <w:lsdException w:name="Unresolved Mention" w:semiHidden="1" w:uiPriority="99" w:unhideWhenUsed="1"/>
   </w:latentStyles>
   <w:style w:type="paragraph" w:default="1" w:styleId="Normal">
     <w:name w:val="Normal"/>
@@ -9920,6 +10371,7 @@
     <w:name w:val="heading 3"/>
     <w:basedOn w:val="Normal"/>
     <w:next w:val="Normal"/>
+    <w:link w:val="Heading3Char"/>
     <w:qFormat/>
     <w:pPr>
       <w:numPr>
@@ -10446,7 +10898,6 @@
     <w:basedOn w:val="TableNormal"/>
     <w:rsid w:val="00FE7406"/>
     <w:tblPr>
-      <w:tblInd w:w="0" w:type="dxa"/>
       <w:tblBorders>
         <w:top w:val="single" w:sz="4" w:space="0" w:color="auto"/>
         <w:left w:val="single" w:sz="4" w:space="0" w:color="auto"/>
@@ -10455,12 +10906,6 @@
         <w:insideH w:val="single" w:sz="4" w:space="0" w:color="auto"/>
         <w:insideV w:val="single" w:sz="4" w:space="0" w:color="auto"/>
       </w:tblBorders>
-      <w:tblCellMar>
-        <w:top w:w="0" w:type="dxa"/>
-        <w:left w:w="108" w:type="dxa"/>
-        <w:bottom w:w="0" w:type="dxa"/>
-        <w:right w:w="108" w:type="dxa"/>
-      </w:tblCellMar>
     </w:tblPr>
   </w:style>
   <w:style w:type="character" w:styleId="PlaceholderText">
@@ -10556,849 +11001,25 @@
       <w:spacing w:val="5"/>
     </w:rPr>
   </w:style>
-</w:styles>
-</file>
-
-<file path=word/stylesWithEffects.xml><?xml version="1.0" encoding="utf-8"?>
-<w:styles xmlns:wpc="http://schemas.microsoft.com/office/word/2010/wordprocessingCanvas" xmlns:mc="http://schemas.openxmlformats.org/markup-compatibility/2006" xmlns:o="urn:schemas-microsoft-com:office:office" xmlns:r="http://schemas.openxmlformats.org/officeDocument/2006/relationships" xmlns:m="http://schemas.openxmlformats.org/officeDocument/2006/math" xmlns:v="urn:schemas-microsoft-com:vml" xmlns:wp14="http://schemas.microsoft.com/office/word/2010/wordprocessingDrawing" xmlns:wp="http://schemas.openxmlformats.org/drawingml/2006/wordprocessingDrawing" xmlns:w10="urn:schemas-microsoft-com:office:word" xmlns:w="http://schemas.openxmlformats.org/wordprocessingml/2006/main" xmlns:w14="http://schemas.microsoft.com/office/word/2010/wordml" xmlns:wpg="http://schemas.microsoft.com/office/word/2010/wordprocessingGroup" xmlns:wpi="http://schemas.microsoft.com/office/word/2010/wordprocessingInk" xmlns:wne="http://schemas.microsoft.com/office/word/2006/wordml" xmlns:wps="http://schemas.microsoft.com/office/word/2010/wordprocessingShape" mc:Ignorable="w14 wp14">
-  <w:docDefaults>
-    <w:rPrDefault>
-      <w:rPr>
-        <w:rFonts w:ascii="Times New Roman" w:eastAsia="Times New Roman" w:hAnsi="Times New Roman" w:cs="Times New Roman"/>
-        <w:lang w:val="en-US" w:eastAsia="en-US" w:bidi="ar-SA"/>
-      </w:rPr>
-    </w:rPrDefault>
-    <w:pPrDefault/>
-  </w:docDefaults>
-  <w:latentStyles w:defLockedState="0" w:defUIPriority="0" w:defSemiHidden="1" w:defUnhideWhenUsed="1" w:defQFormat="0" w:count="267">
-    <w:lsdException w:name="Normal" w:semiHidden="0" w:unhideWhenUsed="0" w:qFormat="1"/>
-    <w:lsdException w:name="heading 1" w:semiHidden="0" w:unhideWhenUsed="0" w:qFormat="1"/>
-    <w:lsdException w:name="heading 2" w:semiHidden="0" w:unhideWhenUsed="0" w:qFormat="1"/>
-    <w:lsdException w:name="heading 3" w:qFormat="1"/>
-    <w:lsdException w:name="heading 4" w:qFormat="1"/>
-    <w:lsdException w:name="heading 5" w:qFormat="1"/>
-    <w:lsdException w:name="heading 6" w:qFormat="1"/>
-    <w:lsdException w:name="heading 7" w:qFormat="1"/>
-    <w:lsdException w:name="heading 8" w:qFormat="1"/>
-    <w:lsdException w:name="heading 9" w:qFormat="1"/>
-    <w:lsdException w:name="toc 1" w:uiPriority="39"/>
-    <w:lsdException w:name="toc 2" w:uiPriority="39"/>
-    <w:lsdException w:name="caption" w:qFormat="1"/>
-    <w:lsdException w:name="macro" w:semiHidden="0" w:unhideWhenUsed="0"/>
-    <w:lsdException w:name="List Bullet" w:semiHidden="0" w:unhideWhenUsed="0"/>
-    <w:lsdException w:name="List Number" w:semiHidden="0" w:unhideWhenUsed="0"/>
-    <w:lsdException w:name="Title" w:semiHidden="0" w:unhideWhenUsed="0" w:qFormat="1"/>
-    <w:lsdException w:name="List Continue 3" w:semiHidden="0" w:unhideWhenUsed="0"/>
-    <w:lsdException w:name="List Continue 4" w:semiHidden="0" w:unhideWhenUsed="0"/>
-    <w:lsdException w:name="List Continue 5" w:semiHidden="0" w:unhideWhenUsed="0"/>
-    <w:lsdException w:name="Message Header" w:semiHidden="0" w:unhideWhenUsed="0"/>
-    <w:lsdException w:name="Subtitle" w:semiHidden="0" w:unhideWhenUsed="0" w:qFormat="1"/>
-    <w:lsdException w:name="Strong" w:semiHidden="0" w:unhideWhenUsed="0" w:qFormat="1"/>
-    <w:lsdException w:name="Emphasis" w:semiHidden="0" w:unhideWhenUsed="0" w:qFormat="1"/>
-    <w:lsdException w:name="Normal (Web)" w:uiPriority="99"/>
-    <w:lsdException w:name="Balloon Text" w:semiHidden="0" w:unhideWhenUsed="0"/>
-    <w:lsdException w:name="Table Grid" w:semiHidden="0" w:unhideWhenUsed="0"/>
-    <w:lsdException w:name="Placeholder Text" w:uiPriority="99" w:unhideWhenUsed="0"/>
-    <w:lsdException w:name="No Spacing" w:semiHidden="0" w:uiPriority="1" w:unhideWhenUsed="0" w:qFormat="1"/>
-    <w:lsdException w:name="Light Shading" w:semiHidden="0" w:uiPriority="60" w:unhideWhenUsed="0"/>
-    <w:lsdException w:name="Light List" w:semiHidden="0" w:uiPriority="61" w:unhideWhenUsed="0"/>
-    <w:lsdException w:name="Light Grid" w:semiHidden="0" w:uiPriority="62" w:unhideWhenUsed="0"/>
-    <w:lsdException w:name="Medium Shading 1" w:semiHidden="0" w:uiPriority="63" w:unhideWhenUsed="0"/>
-    <w:lsdException w:name="Medium Shading 2" w:semiHidden="0" w:uiPriority="64" w:unhideWhenUsed="0"/>
-    <w:lsdException w:name="Medium List 1" w:semiHidden="0" w:uiPriority="65" w:unhideWhenUsed="0"/>
-    <w:lsdException w:name="Medium List 2" w:semiHidden="0" w:uiPriority="66" w:unhideWhenUsed="0"/>
-    <w:lsdException w:name="Medium Grid 1" w:semiHidden="0" w:uiPriority="67" w:unhideWhenUsed="0"/>
-    <w:lsdException w:name="Medium Grid 2" w:semiHidden="0" w:uiPriority="68" w:unhideWhenUsed="0"/>
-    <w:lsdException w:name="Medium Grid 3" w:semiHidden="0" w:uiPriority="69" w:unhideWhenUsed="0"/>
-    <w:lsdException w:name="Dark List" w:semiHidden="0" w:uiPriority="70" w:unhideWhenUsed="0"/>
-    <w:lsdException w:name="Colorful Shading" w:semiHidden="0" w:uiPriority="71" w:unhideWhenUsed="0"/>
-    <w:lsdException w:name="Colorful List" w:semiHidden="0" w:uiPriority="72" w:unhideWhenUsed="0"/>
-    <w:lsdException w:name="Colorful Grid" w:semiHidden="0" w:uiPriority="73" w:unhideWhenUsed="0"/>
-    <w:lsdException w:name="Light Shading Accent 1" w:semiHidden="0" w:uiPriority="60" w:unhideWhenUsed="0"/>
-    <w:lsdException w:name="Light List Accent 1" w:semiHidden="0" w:uiPriority="61" w:unhideWhenUsed="0"/>
-    <w:lsdException w:name="Light Grid Accent 1" w:semiHidden="0" w:uiPriority="62" w:unhideWhenUsed="0"/>
-    <w:lsdException w:name="Medium Shading 1 Accent 1" w:semiHidden="0" w:uiPriority="63" w:unhideWhenUsed="0"/>
-    <w:lsdException w:name="Medium Shading 2 Accent 1" w:semiHidden="0" w:uiPriority="64" w:unhideWhenUsed="0"/>
-    <w:lsdException w:name="Medium List 1 Accent 1" w:semiHidden="0" w:uiPriority="65" w:unhideWhenUsed="0"/>
-    <w:lsdException w:name="Revision" w:uiPriority="99" w:unhideWhenUsed="0"/>
-    <w:lsdException w:name="List Paragraph" w:semiHidden="0" w:uiPriority="34" w:unhideWhenUsed="0" w:qFormat="1"/>
-    <w:lsdException w:name="Quote" w:semiHidden="0" w:uiPriority="29" w:unhideWhenUsed="0" w:qFormat="1"/>
-    <w:lsdException w:name="Intense Quote" w:semiHidden="0" w:uiPriority="30" w:unhideWhenUsed="0" w:qFormat="1"/>
-    <w:lsdException w:name="Medium List 2 Accent 1" w:semiHidden="0" w:uiPriority="66" w:unhideWhenUsed="0"/>
-    <w:lsdException w:name="Medium Grid 1 Accent 1" w:semiHidden="0" w:uiPriority="67" w:unhideWhenUsed="0"/>
-    <w:lsdException w:name="Medium Grid 2 Accent 1" w:semiHidden="0" w:uiPriority="68" w:unhideWhenUsed="0"/>
-    <w:lsdException w:name="Medium Grid 3 Accent 1" w:semiHidden="0" w:uiPriority="69" w:unhideWhenUsed="0"/>
-    <w:lsdException w:name="Dark List Accent 1" w:semiHidden="0" w:uiPriority="70" w:unhideWhenUsed="0"/>
-    <w:lsdException w:name="Colorful Shading Accent 1" w:semiHidden="0" w:uiPriority="71" w:unhideWhenUsed="0"/>
-    <w:lsdException w:name="Colorful List Accent 1" w:semiHidden="0" w:uiPriority="72" w:unhideWhenUsed="0"/>
-    <w:lsdException w:name="Colorful Grid Accent 1" w:semiHidden="0" w:uiPriority="73" w:unhideWhenUsed="0"/>
-    <w:lsdException w:name="Light Shading Accent 2" w:semiHidden="0" w:uiPriority="60" w:unhideWhenUsed="0"/>
-    <w:lsdException w:name="Light List Accent 2" w:semiHidden="0" w:uiPriority="61" w:unhideWhenUsed="0"/>
-    <w:lsdException w:name="Light Grid Accent 2" w:semiHidden="0" w:uiPriority="62" w:unhideWhenUsed="0"/>
-    <w:lsdException w:name="Medium Shading 1 Accent 2" w:semiHidden="0" w:uiPriority="63" w:unhideWhenUsed="0"/>
-    <w:lsdException w:name="Medium Shading 2 Accent 2" w:semiHidden="0" w:uiPriority="64" w:unhideWhenUsed="0"/>
-    <w:lsdException w:name="Medium List 1 Accent 2" w:semiHidden="0" w:uiPriority="65" w:unhideWhenUsed="0"/>
-    <w:lsdException w:name="Medium List 2 Accent 2" w:semiHidden="0" w:uiPriority="66" w:unhideWhenUsed="0"/>
-    <w:lsdException w:name="Medium Grid 1 Accent 2" w:semiHidden="0" w:uiPriority="67" w:unhideWhenUsed="0"/>
-    <w:lsdException w:name="Medium Grid 2 Accent 2" w:semiHidden="0" w:uiPriority="68" w:unhideWhenUsed="0"/>
-    <w:lsdException w:name="Medium Grid 3 Accent 2" w:semiHidden="0" w:uiPriority="69" w:unhideWhenUsed="0"/>
-    <w:lsdException w:name="Dark List Accent 2" w:semiHidden="0" w:uiPriority="70" w:unhideWhenUsed="0"/>
-    <w:lsdException w:name="Colorful Shading Accent 2" w:semiHidden="0" w:uiPriority="71" w:unhideWhenUsed="0"/>
-    <w:lsdException w:name="Colorful List Accent 2" w:semiHidden="0" w:uiPriority="72" w:unhideWhenUsed="0"/>
-    <w:lsdException w:name="Colorful Grid Accent 2" w:semiHidden="0" w:uiPriority="73" w:unhideWhenUsed="0"/>
-    <w:lsdException w:name="Light Shading Accent 3" w:semiHidden="0" w:uiPriority="60" w:unhideWhenUsed="0"/>
-    <w:lsdException w:name="Light List Accent 3" w:semiHidden="0" w:uiPriority="61" w:unhideWhenUsed="0"/>
-    <w:lsdException w:name="Light Grid Accent 3" w:semiHidden="0" w:uiPriority="62" w:unhideWhenUsed="0"/>
-    <w:lsdException w:name="Medium Shading 1 Accent 3" w:semiHidden="0" w:uiPriority="63" w:unhideWhenUsed="0"/>
-    <w:lsdException w:name="Medium Shading 2 Accent 3" w:semiHidden="0" w:uiPriority="64" w:unhideWhenUsed="0"/>
-    <w:lsdException w:name="Medium List 1 Accent 3" w:semiHidden="0" w:uiPriority="65" w:unhideWhenUsed="0"/>
-    <w:lsdException w:name="Medium List 2 Accent 3" w:semiHidden="0" w:uiPriority="66" w:unhideWhenUsed="0"/>
-    <w:lsdException w:name="Medium Grid 1 Accent 3" w:semiHidden="0" w:uiPriority="67" w:unhideWhenUsed="0"/>
-    <w:lsdException w:name="Medium Grid 2 Accent 3" w:semiHidden="0" w:uiPriority="68" w:unhideWhenUsed="0"/>
-    <w:lsdException w:name="Medium Grid 3 Accent 3" w:semiHidden="0" w:uiPriority="69" w:unhideWhenUsed="0"/>
-    <w:lsdException w:name="Dark List Accent 3" w:semiHidden="0" w:uiPriority="70" w:unhideWhenUsed="0"/>
-    <w:lsdException w:name="Colorful Shading Accent 3" w:semiHidden="0" w:uiPriority="71" w:unhideWhenUsed="0"/>
-    <w:lsdException w:name="Colorful List Accent 3" w:semiHidden="0" w:uiPriority="72" w:unhideWhenUsed="0"/>
-    <w:lsdException w:name="Colorful Grid Accent 3" w:semiHidden="0" w:uiPriority="73" w:unhideWhenUsed="0"/>
-    <w:lsdException w:name="Light Shading Accent 4" w:semiHidden="0" w:uiPriority="60" w:unhideWhenUsed="0"/>
-    <w:lsdException w:name="Light List Accent 4" w:semiHidden="0" w:uiPriority="61" w:unhideWhenUsed="0"/>
-    <w:lsdException w:name="Light Grid Accent 4" w:semiHidden="0" w:uiPriority="62" w:unhideWhenUsed="0"/>
-    <w:lsdException w:name="Medium Shading 1 Accent 4" w:semiHidden="0" w:uiPriority="63" w:unhideWhenUsed="0"/>
-    <w:lsdException w:name="Medium Shading 2 Accent 4" w:semiHidden="0" w:uiPriority="64" w:unhideWhenUsed="0"/>
-    <w:lsdException w:name="Medium List 1 Accent 4" w:semiHidden="0" w:uiPriority="65" w:unhideWhenUsed="0"/>
-    <w:lsdException w:name="Medium List 2 Accent 4" w:semiHidden="0" w:uiPriority="66" w:unhideWhenUsed="0"/>
-    <w:lsdException w:name="Medium Grid 1 Accent 4" w:semiHidden="0" w:uiPriority="67" w:unhideWhenUsed="0"/>
-    <w:lsdException w:name="Medium Grid 2 Accent 4" w:semiHidden="0" w:uiPriority="68" w:unhideWhenUsed="0"/>
-    <w:lsdException w:name="Medium Grid 3 Accent 4" w:semiHidden="0" w:uiPriority="69" w:unhideWhenUsed="0"/>
-    <w:lsdException w:name="Dark List Accent 4" w:semiHidden="0" w:uiPriority="70" w:unhideWhenUsed="0"/>
-    <w:lsdException w:name="Colorful Shading Accent 4" w:semiHidden="0" w:uiPriority="71" w:unhideWhenUsed="0"/>
-    <w:lsdException w:name="Colorful List Accent 4" w:semiHidden="0" w:uiPriority="72" w:unhideWhenUsed="0"/>
-    <w:lsdException w:name="Colorful Grid Accent 4" w:semiHidden="0" w:uiPriority="73" w:unhideWhenUsed="0"/>
-    <w:lsdException w:name="Light Shading Accent 5" w:semiHidden="0" w:uiPriority="60" w:unhideWhenUsed="0"/>
-    <w:lsdException w:name="Light List Accent 5" w:semiHidden="0" w:uiPriority="61" w:unhideWhenUsed="0"/>
-    <w:lsdException w:name="Light Grid Accent 5" w:semiHidden="0" w:uiPriority="62" w:unhideWhenUsed="0"/>
-    <w:lsdException w:name="Medium Shading 1 Accent 5" w:semiHidden="0" w:uiPriority="63" w:unhideWhenUsed="0"/>
-    <w:lsdException w:name="Medium Shading 2 Accent 5" w:semiHidden="0" w:uiPriority="64" w:unhideWhenUsed="0"/>
-    <w:lsdException w:name="Medium List 1 Accent 5" w:semiHidden="0" w:uiPriority="65" w:unhideWhenUsed="0"/>
-    <w:lsdException w:name="Medium List 2 Accent 5" w:semiHidden="0" w:uiPriority="66" w:unhideWhenUsed="0"/>
-    <w:lsdException w:name="Medium Grid 1 Accent 5" w:semiHidden="0" w:uiPriority="67" w:unhideWhenUsed="0"/>
-    <w:lsdException w:name="Medium Grid 2 Accent 5" w:semiHidden="0" w:uiPriority="68" w:unhideWhenUsed="0"/>
-    <w:lsdException w:name="Medium Grid 3 Accent 5" w:semiHidden="0" w:uiPriority="69" w:unhideWhenUsed="0"/>
-    <w:lsdException w:name="Dark List Accent 5" w:semiHidden="0" w:uiPriority="70" w:unhideWhenUsed="0"/>
-    <w:lsdException w:name="Colorful Shading Accent 5" w:semiHidden="0" w:uiPriority="71" w:unhideWhenUsed="0"/>
-    <w:lsdException w:name="Colorful List Accent 5" w:semiHidden="0" w:uiPriority="72" w:unhideWhenUsed="0"/>
-    <w:lsdException w:name="Colorful Grid Accent 5" w:semiHidden="0" w:uiPriority="73" w:unhideWhenUsed="0"/>
-    <w:lsdException w:name="Light Shading Accent 6" w:semiHidden="0" w:uiPriority="60" w:unhideWhenUsed="0"/>
-    <w:lsdException w:name="Light List Accent 6" w:semiHidden="0" w:uiPriority="61" w:unhideWhenUsed="0"/>
-    <w:lsdException w:name="Light Grid Accent 6" w:semiHidden="0" w:uiPriority="62" w:unhideWhenUsed="0"/>
-    <w:lsdException w:name="Medium Shading 1 Accent 6" w:semiHidden="0" w:uiPriority="63" w:unhideWhenUsed="0"/>
-    <w:lsdException w:name="Medium Shading 2 Accent 6" w:semiHidden="0" w:uiPriority="64" w:unhideWhenUsed="0"/>
-    <w:lsdException w:name="Medium List 1 Accent 6" w:semiHidden="0" w:uiPriority="65" w:unhideWhenUsed="0"/>
-    <w:lsdException w:name="Medium List 2 Accent 6" w:semiHidden="0" w:uiPriority="66" w:unhideWhenUsed="0"/>
-    <w:lsdException w:name="Medium Grid 1 Accent 6" w:semiHidden="0" w:uiPriority="67" w:unhideWhenUsed="0"/>
-    <w:lsdException w:name="Medium Grid 2 Accent 6" w:semiHidden="0" w:uiPriority="68" w:unhideWhenUsed="0"/>
-    <w:lsdException w:name="Medium Grid 3 Accent 6" w:semiHidden="0" w:uiPriority="69" w:unhideWhenUsed="0"/>
-    <w:lsdException w:name="Dark List Accent 6" w:semiHidden="0" w:uiPriority="70" w:unhideWhenUsed="0"/>
-    <w:lsdException w:name="Colorful Shading Accent 6" w:semiHidden="0" w:uiPriority="71" w:unhideWhenUsed="0"/>
-    <w:lsdException w:name="Colorful List Accent 6" w:semiHidden="0" w:uiPriority="72" w:unhideWhenUsed="0"/>
-    <w:lsdException w:name="Colorful Grid Accent 6" w:semiHidden="0" w:uiPriority="73" w:unhideWhenUsed="0"/>
-    <w:lsdException w:name="Subtle Emphasis" w:semiHidden="0" w:uiPriority="19" w:unhideWhenUsed="0" w:qFormat="1"/>
-    <w:lsdException w:name="Intense Emphasis" w:semiHidden="0" w:uiPriority="21" w:unhideWhenUsed="0" w:qFormat="1"/>
-    <w:lsdException w:name="Subtle Reference" w:semiHidden="0" w:uiPriority="31" w:unhideWhenUsed="0" w:qFormat="1"/>
-    <w:lsdException w:name="Intense Reference" w:semiHidden="0" w:uiPriority="32" w:unhideWhenUsed="0" w:qFormat="1"/>
-    <w:lsdException w:name="Book Title" w:semiHidden="0" w:uiPriority="33" w:unhideWhenUsed="0" w:qFormat="1"/>
-    <w:lsdException w:name="Bibliography" w:uiPriority="37"/>
-    <w:lsdException w:name="TOC Heading" w:uiPriority="39" w:qFormat="1"/>
-  </w:latentStyles>
-  <w:style w:type="paragraph" w:default="1" w:styleId="Normal">
-    <w:name w:val="Normal"/>
-    <w:qFormat/>
-    <w:pPr>
-      <w:spacing w:line="240" w:lineRule="exact"/>
-    </w:pPr>
+  <w:style w:type="character" w:customStyle="1" w:styleId="Heading3Char">
+    <w:name w:val="Heading 3 Char"/>
+    <w:basedOn w:val="DefaultParagraphFont"/>
+    <w:link w:val="Heading3"/>
+    <w:rsid w:val="009C3FA0"/>
     <w:rPr>
       <w:rFonts w:ascii="Times" w:hAnsi="Times"/>
+      <w:b/>
       <w:sz w:val="24"/>
     </w:rPr>
   </w:style>
-  <w:style w:type="paragraph" w:styleId="Heading1">
-    <w:name w:val="heading 1"/>
-    <w:basedOn w:val="Normal"/>
-    <w:next w:val="Normal"/>
+  <w:style w:type="character" w:styleId="Emphasis">
+    <w:name w:val="Emphasis"/>
+    <w:basedOn w:val="DefaultParagraphFont"/>
     <w:qFormat/>
-    <w:pPr>
-      <w:keepNext/>
-      <w:keepLines/>
-      <w:numPr>
-        <w:numId w:val="1"/>
-      </w:numPr>
-      <w:spacing w:before="480" w:after="240" w:line="240" w:lineRule="atLeast"/>
-      <w:outlineLvl w:val="0"/>
-    </w:pPr>
+    <w:rsid w:val="009C3FA0"/>
     <w:rPr>
-      <w:b/>
-      <w:kern w:val="28"/>
-      <w:sz w:val="36"/>
-    </w:rPr>
-  </w:style>
-  <w:style w:type="paragraph" w:styleId="Heading2">
-    <w:name w:val="heading 2"/>
-    <w:basedOn w:val="Normal"/>
-    <w:next w:val="Normal"/>
-    <w:qFormat/>
-    <w:pPr>
-      <w:keepNext/>
-      <w:keepLines/>
-      <w:numPr>
-        <w:ilvl w:val="1"/>
-        <w:numId w:val="1"/>
-      </w:numPr>
-      <w:spacing w:before="280" w:after="280" w:line="240" w:lineRule="atLeast"/>
-      <w:outlineLvl w:val="1"/>
-    </w:pPr>
-    <w:rPr>
-      <w:b/>
-      <w:sz w:val="28"/>
-    </w:rPr>
-  </w:style>
-  <w:style w:type="paragraph" w:styleId="Heading3">
-    <w:name w:val="heading 3"/>
-    <w:basedOn w:val="Normal"/>
-    <w:next w:val="Normal"/>
-    <w:qFormat/>
-    <w:pPr>
-      <w:numPr>
-        <w:ilvl w:val="2"/>
-        <w:numId w:val="1"/>
-      </w:numPr>
-      <w:spacing w:before="240" w:after="240"/>
-      <w:outlineLvl w:val="2"/>
-    </w:pPr>
-    <w:rPr>
-      <w:b/>
-    </w:rPr>
-  </w:style>
-  <w:style w:type="paragraph" w:styleId="Heading4">
-    <w:name w:val="heading 4"/>
-    <w:basedOn w:val="Normal"/>
-    <w:next w:val="Normal"/>
-    <w:qFormat/>
-    <w:pPr>
-      <w:keepNext/>
-      <w:numPr>
-        <w:ilvl w:val="3"/>
-        <w:numId w:val="1"/>
-      </w:numPr>
-      <w:spacing w:before="240" w:after="60" w:line="220" w:lineRule="exact"/>
-      <w:jc w:val="both"/>
-      <w:outlineLvl w:val="3"/>
-    </w:pPr>
-    <w:rPr>
-      <w:rFonts w:ascii="Times New Roman" w:hAnsi="Times New Roman"/>
-      <w:b/>
-      <w:i/>
-      <w:sz w:val="22"/>
-    </w:rPr>
-  </w:style>
-  <w:style w:type="paragraph" w:styleId="Heading5">
-    <w:name w:val="heading 5"/>
-    <w:basedOn w:val="Normal"/>
-    <w:next w:val="Normal"/>
-    <w:qFormat/>
-    <w:pPr>
-      <w:numPr>
-        <w:ilvl w:val="4"/>
-        <w:numId w:val="1"/>
-      </w:numPr>
-      <w:spacing w:before="240" w:after="60" w:line="220" w:lineRule="exact"/>
-      <w:jc w:val="both"/>
-      <w:outlineLvl w:val="4"/>
-    </w:pPr>
-    <w:rPr>
-      <w:rFonts w:ascii="Arial" w:hAnsi="Arial"/>
-      <w:sz w:val="22"/>
-    </w:rPr>
-  </w:style>
-  <w:style w:type="paragraph" w:styleId="Heading6">
-    <w:name w:val="heading 6"/>
-    <w:basedOn w:val="Normal"/>
-    <w:next w:val="Normal"/>
-    <w:qFormat/>
-    <w:pPr>
-      <w:numPr>
-        <w:ilvl w:val="5"/>
-        <w:numId w:val="1"/>
-      </w:numPr>
-      <w:spacing w:before="240" w:after="60" w:line="220" w:lineRule="exact"/>
-      <w:jc w:val="both"/>
-      <w:outlineLvl w:val="5"/>
-    </w:pPr>
-    <w:rPr>
-      <w:rFonts w:ascii="Arial" w:hAnsi="Arial"/>
-      <w:i/>
-      <w:sz w:val="22"/>
-    </w:rPr>
-  </w:style>
-  <w:style w:type="paragraph" w:styleId="Heading7">
-    <w:name w:val="heading 7"/>
-    <w:basedOn w:val="Normal"/>
-    <w:next w:val="Normal"/>
-    <w:qFormat/>
-    <w:pPr>
-      <w:numPr>
-        <w:ilvl w:val="6"/>
-        <w:numId w:val="1"/>
-      </w:numPr>
-      <w:spacing w:before="240" w:after="60" w:line="220" w:lineRule="exact"/>
-      <w:jc w:val="both"/>
-      <w:outlineLvl w:val="6"/>
-    </w:pPr>
-    <w:rPr>
-      <w:rFonts w:ascii="Arial" w:hAnsi="Arial"/>
-      <w:sz w:val="20"/>
-    </w:rPr>
-  </w:style>
-  <w:style w:type="paragraph" w:styleId="Heading8">
-    <w:name w:val="heading 8"/>
-    <w:basedOn w:val="Normal"/>
-    <w:next w:val="Normal"/>
-    <w:qFormat/>
-    <w:pPr>
-      <w:numPr>
-        <w:ilvl w:val="7"/>
-        <w:numId w:val="1"/>
-      </w:numPr>
-      <w:spacing w:before="240" w:after="60" w:line="220" w:lineRule="exact"/>
-      <w:jc w:val="both"/>
-      <w:outlineLvl w:val="7"/>
-    </w:pPr>
-    <w:rPr>
-      <w:rFonts w:ascii="Arial" w:hAnsi="Arial"/>
-      <w:i/>
-      <w:sz w:val="20"/>
-    </w:rPr>
-  </w:style>
-  <w:style w:type="paragraph" w:styleId="Heading9">
-    <w:name w:val="heading 9"/>
-    <w:basedOn w:val="Normal"/>
-    <w:next w:val="Normal"/>
-    <w:qFormat/>
-    <w:pPr>
-      <w:numPr>
-        <w:ilvl w:val="8"/>
-        <w:numId w:val="1"/>
-      </w:numPr>
-      <w:spacing w:before="240" w:after="60" w:line="220" w:lineRule="exact"/>
-      <w:jc w:val="both"/>
-      <w:outlineLvl w:val="8"/>
-    </w:pPr>
-    <w:rPr>
-      <w:rFonts w:ascii="Arial" w:hAnsi="Arial"/>
-      <w:i/>
-      <w:sz w:val="18"/>
-    </w:rPr>
-  </w:style>
-  <w:style w:type="character" w:default="1" w:styleId="DefaultParagraphFont">
-    <w:name w:val="Default Paragraph Font"/>
-    <w:uiPriority w:val="1"/>
-    <w:semiHidden/>
-    <w:unhideWhenUsed/>
-  </w:style>
-  <w:style w:type="table" w:default="1" w:styleId="TableNormal">
-    <w:name w:val="Normal Table"/>
-    <w:uiPriority w:val="99"/>
-    <w:semiHidden/>
-    <w:unhideWhenUsed/>
-    <w:tblPr>
-      <w:tblInd w:w="0" w:type="dxa"/>
-      <w:tblCellMar>
-        <w:top w:w="0" w:type="dxa"/>
-        <w:left w:w="108" w:type="dxa"/>
-        <w:bottom w:w="0" w:type="dxa"/>
-        <w:right w:w="108" w:type="dxa"/>
-      </w:tblCellMar>
-    </w:tblPr>
-  </w:style>
-  <w:style w:type="numbering" w:default="1" w:styleId="NoList">
-    <w:name w:val="No List"/>
-    <w:uiPriority w:val="99"/>
-    <w:semiHidden/>
-    <w:unhideWhenUsed/>
-  </w:style>
-  <w:style w:type="paragraph" w:styleId="Footer">
-    <w:name w:val="footer"/>
-    <w:basedOn w:val="Normal"/>
-    <w:pPr>
-      <w:tabs>
-        <w:tab w:val="center" w:pos="4680"/>
-        <w:tab w:val="right" w:pos="9360"/>
-      </w:tabs>
-    </w:pPr>
-    <w:rPr>
-      <w:b/>
-      <w:i/>
-      <w:sz w:val="20"/>
-    </w:rPr>
-  </w:style>
-  <w:style w:type="paragraph" w:customStyle="1" w:styleId="bullet">
-    <w:name w:val="bullet"/>
-    <w:basedOn w:val="Normal"/>
-    <w:rPr>
-      <w:rFonts w:ascii="Arial" w:hAnsi="Arial"/>
-      <w:sz w:val="20"/>
-    </w:rPr>
-  </w:style>
-  <w:style w:type="paragraph" w:styleId="Header">
-    <w:name w:val="header"/>
-    <w:basedOn w:val="Normal"/>
-    <w:pPr>
-      <w:tabs>
-        <w:tab w:val="center" w:pos="4680"/>
-        <w:tab w:val="right" w:pos="9360"/>
-      </w:tabs>
-    </w:pPr>
-    <w:rPr>
-      <w:b/>
-      <w:i/>
-      <w:sz w:val="20"/>
-    </w:rPr>
-  </w:style>
-  <w:style w:type="paragraph" w:customStyle="1" w:styleId="heading10">
-    <w:name w:val="heading1"/>
-    <w:basedOn w:val="Normal"/>
-    <w:pPr>
-      <w:tabs>
-        <w:tab w:val="left" w:pos="450"/>
-        <w:tab w:val="left" w:pos="1080"/>
-        <w:tab w:val="left" w:pos="1800"/>
-        <w:tab w:val="left" w:pos="2610"/>
-      </w:tabs>
-    </w:pPr>
-  </w:style>
-  <w:style w:type="paragraph" w:styleId="TOC1">
-    <w:name w:val="toc 1"/>
-    <w:basedOn w:val="Normal"/>
-    <w:next w:val="Normal"/>
-    <w:uiPriority w:val="39"/>
-    <w:pPr>
-      <w:tabs>
-        <w:tab w:val="left" w:pos="360"/>
-        <w:tab w:val="right" w:leader="dot" w:pos="9360"/>
-      </w:tabs>
-      <w:spacing w:before="60" w:line="220" w:lineRule="exact"/>
-      <w:ind w:left="360" w:hanging="360"/>
-      <w:jc w:val="both"/>
-    </w:pPr>
-    <w:rPr>
-      <w:b/>
-      <w:noProof/>
-    </w:rPr>
-  </w:style>
-  <w:style w:type="paragraph" w:styleId="TOC2">
-    <w:name w:val="toc 2"/>
-    <w:basedOn w:val="Normal"/>
-    <w:next w:val="Normal"/>
-    <w:uiPriority w:val="39"/>
-    <w:pPr>
-      <w:tabs>
-        <w:tab w:val="right" w:leader="dot" w:pos="9360"/>
-      </w:tabs>
-      <w:spacing w:line="220" w:lineRule="exact"/>
-      <w:ind w:left="270"/>
-      <w:jc w:val="both"/>
-    </w:pPr>
-    <w:rPr>
-      <w:sz w:val="22"/>
-    </w:rPr>
-  </w:style>
-  <w:style w:type="paragraph" w:customStyle="1" w:styleId="level4">
-    <w:name w:val="level 4"/>
-    <w:basedOn w:val="Normal"/>
-    <w:pPr>
-      <w:spacing w:before="120" w:after="120"/>
-      <w:ind w:left="634"/>
-    </w:pPr>
-  </w:style>
-  <w:style w:type="paragraph" w:customStyle="1" w:styleId="level5">
-    <w:name w:val="level 5"/>
-    <w:basedOn w:val="Normal"/>
-    <w:pPr>
-      <w:tabs>
-        <w:tab w:val="left" w:pos="2520"/>
-      </w:tabs>
-      <w:ind w:left="1440"/>
-    </w:pPr>
-  </w:style>
-  <w:style w:type="paragraph" w:styleId="Title">
-    <w:name w:val="Title"/>
-    <w:basedOn w:val="Normal"/>
-    <w:qFormat/>
-    <w:pPr>
-      <w:spacing w:before="240" w:after="720" w:line="240" w:lineRule="auto"/>
-      <w:jc w:val="right"/>
-    </w:pPr>
-    <w:rPr>
-      <w:rFonts w:ascii="Arial" w:hAnsi="Arial"/>
-      <w:b/>
-      <w:kern w:val="28"/>
-      <w:sz w:val="64"/>
-    </w:rPr>
-  </w:style>
-  <w:style w:type="paragraph" w:customStyle="1" w:styleId="TOCEntry">
-    <w:name w:val="TOCEntry"/>
-    <w:basedOn w:val="Normal"/>
-    <w:pPr>
-      <w:keepNext/>
-      <w:keepLines/>
-      <w:spacing w:before="120" w:after="240" w:line="240" w:lineRule="atLeast"/>
-    </w:pPr>
-    <w:rPr>
-      <w:b/>
-      <w:sz w:val="36"/>
-    </w:rPr>
-  </w:style>
-  <w:style w:type="paragraph" w:styleId="TOC3">
-    <w:name w:val="toc 3"/>
-    <w:basedOn w:val="Normal"/>
-    <w:next w:val="Normal"/>
-    <w:semiHidden/>
-    <w:pPr>
-      <w:tabs>
-        <w:tab w:val="left" w:pos="1200"/>
-        <w:tab w:val="right" w:leader="dot" w:pos="9360"/>
-      </w:tabs>
-      <w:ind w:left="480"/>
-    </w:pPr>
-    <w:rPr>
-      <w:noProof/>
-      <w:sz w:val="22"/>
-    </w:rPr>
-  </w:style>
-  <w:style w:type="paragraph" w:styleId="TOC4">
-    <w:name w:val="toc 4"/>
-    <w:basedOn w:val="Normal"/>
-    <w:next w:val="Normal"/>
-    <w:semiHidden/>
-    <w:pPr>
-      <w:tabs>
-        <w:tab w:val="right" w:leader="dot" w:pos="9360"/>
-      </w:tabs>
-      <w:ind w:left="720"/>
-    </w:pPr>
-  </w:style>
-  <w:style w:type="paragraph" w:styleId="TOC5">
-    <w:name w:val="toc 5"/>
-    <w:basedOn w:val="Normal"/>
-    <w:next w:val="Normal"/>
-    <w:semiHidden/>
-    <w:pPr>
-      <w:tabs>
-        <w:tab w:val="right" w:leader="dot" w:pos="9360"/>
-      </w:tabs>
-      <w:ind w:left="960"/>
-    </w:pPr>
-  </w:style>
-  <w:style w:type="paragraph" w:styleId="TOC6">
-    <w:name w:val="toc 6"/>
-    <w:basedOn w:val="Normal"/>
-    <w:next w:val="Normal"/>
-    <w:semiHidden/>
-    <w:pPr>
-      <w:tabs>
-        <w:tab w:val="right" w:leader="dot" w:pos="9360"/>
-      </w:tabs>
-      <w:ind w:left="1200"/>
-    </w:pPr>
-  </w:style>
-  <w:style w:type="paragraph" w:styleId="TOC7">
-    <w:name w:val="toc 7"/>
-    <w:basedOn w:val="Normal"/>
-    <w:next w:val="Normal"/>
-    <w:semiHidden/>
-    <w:pPr>
-      <w:tabs>
-        <w:tab w:val="right" w:leader="dot" w:pos="9360"/>
-      </w:tabs>
-      <w:ind w:left="1440"/>
-    </w:pPr>
-  </w:style>
-  <w:style w:type="paragraph" w:styleId="TOC8">
-    <w:name w:val="toc 8"/>
-    <w:basedOn w:val="Normal"/>
-    <w:next w:val="Normal"/>
-    <w:semiHidden/>
-    <w:pPr>
-      <w:tabs>
-        <w:tab w:val="right" w:leader="dot" w:pos="9360"/>
-      </w:tabs>
-      <w:ind w:left="1680"/>
-    </w:pPr>
-  </w:style>
-  <w:style w:type="paragraph" w:styleId="TOC9">
-    <w:name w:val="toc 9"/>
-    <w:basedOn w:val="Normal"/>
-    <w:next w:val="Normal"/>
-    <w:semiHidden/>
-    <w:pPr>
-      <w:tabs>
-        <w:tab w:val="right" w:leader="dot" w:pos="9360"/>
-      </w:tabs>
-      <w:ind w:left="1920"/>
-    </w:pPr>
-  </w:style>
-  <w:style w:type="paragraph" w:customStyle="1" w:styleId="template">
-    <w:name w:val="template"/>
-    <w:basedOn w:val="Normal"/>
-    <w:rPr>
-      <w:rFonts w:ascii="Arial" w:hAnsi="Arial"/>
-      <w:i/>
-      <w:sz w:val="22"/>
-    </w:rPr>
-  </w:style>
-  <w:style w:type="character" w:styleId="PageNumber">
-    <w:name w:val="page number"/>
-    <w:basedOn w:val="DefaultParagraphFont"/>
-  </w:style>
-  <w:style w:type="paragraph" w:customStyle="1" w:styleId="level3text">
-    <w:name w:val="level 3 text"/>
-    <w:basedOn w:val="Normal"/>
-    <w:pPr>
-      <w:spacing w:line="220" w:lineRule="exact"/>
-      <w:ind w:left="1350" w:hanging="716"/>
-    </w:pPr>
-    <w:rPr>
-      <w:rFonts w:ascii="Arial" w:hAnsi="Arial"/>
-      <w:i/>
-      <w:sz w:val="22"/>
-    </w:rPr>
-  </w:style>
-  <w:style w:type="paragraph" w:customStyle="1" w:styleId="requirement">
-    <w:name w:val="requirement"/>
-    <w:basedOn w:val="level4"/>
-    <w:pPr>
-      <w:spacing w:before="0" w:after="0"/>
-      <w:ind w:left="2348" w:hanging="994"/>
-    </w:pPr>
-    <w:rPr>
-      <w:rFonts w:ascii="Times New Roman" w:hAnsi="Times New Roman"/>
-    </w:rPr>
-  </w:style>
-  <w:style w:type="paragraph" w:customStyle="1" w:styleId="ByLine">
-    <w:name w:val="ByLine"/>
-    <w:basedOn w:val="Title"/>
-    <w:rPr>
-      <w:sz w:val="28"/>
-    </w:rPr>
-  </w:style>
-  <w:style w:type="paragraph" w:customStyle="1" w:styleId="ChangeHistoryTitle">
-    <w:name w:val="ChangeHistory Title"/>
-    <w:basedOn w:val="Normal"/>
-    <w:pPr>
-      <w:keepNext/>
-      <w:spacing w:before="60" w:after="60" w:line="240" w:lineRule="auto"/>
-      <w:jc w:val="center"/>
-    </w:pPr>
-    <w:rPr>
-      <w:rFonts w:ascii="Arial" w:hAnsi="Arial"/>
-      <w:b/>
-      <w:sz w:val="36"/>
-    </w:rPr>
-  </w:style>
-  <w:style w:type="paragraph" w:customStyle="1" w:styleId="SuperTitle">
-    <w:name w:val="SuperTitle"/>
-    <w:basedOn w:val="Title"/>
-    <w:next w:val="Normal"/>
-    <w:pPr>
-      <w:pBdr>
-        <w:top w:val="single" w:sz="48" w:space="1" w:color="auto"/>
-      </w:pBdr>
-      <w:spacing w:before="960" w:after="0"/>
-    </w:pPr>
-    <w:rPr>
-      <w:sz w:val="28"/>
-    </w:rPr>
-  </w:style>
-  <w:style w:type="paragraph" w:customStyle="1" w:styleId="line">
-    <w:name w:val="line"/>
-    <w:basedOn w:val="Title"/>
-    <w:pPr>
-      <w:pBdr>
-        <w:top w:val="single" w:sz="36" w:space="1" w:color="auto"/>
-      </w:pBdr>
-      <w:spacing w:after="0"/>
-    </w:pPr>
-    <w:rPr>
-      <w:sz w:val="40"/>
-    </w:rPr>
-  </w:style>
-  <w:style w:type="paragraph" w:styleId="BalloonText">
-    <w:name w:val="Balloon Text"/>
-    <w:basedOn w:val="Normal"/>
-    <w:link w:val="BalloonTextChar"/>
-    <w:rsid w:val="008100C9"/>
-    <w:pPr>
-      <w:spacing w:line="240" w:lineRule="auto"/>
-    </w:pPr>
-    <w:rPr>
-      <w:rFonts w:ascii="Tahoma" w:hAnsi="Tahoma" w:cs="Tahoma"/>
-      <w:sz w:val="16"/>
-      <w:szCs w:val="16"/>
-    </w:rPr>
-  </w:style>
-  <w:style w:type="character" w:customStyle="1" w:styleId="BalloonTextChar">
-    <w:name w:val="Balloon Text Char"/>
-    <w:basedOn w:val="DefaultParagraphFont"/>
-    <w:link w:val="BalloonText"/>
-    <w:rsid w:val="008100C9"/>
-    <w:rPr>
-      <w:rFonts w:ascii="Tahoma" w:hAnsi="Tahoma" w:cs="Tahoma"/>
-      <w:sz w:val="16"/>
-      <w:szCs w:val="16"/>
-    </w:rPr>
-  </w:style>
-  <w:style w:type="paragraph" w:styleId="NormalWeb">
-    <w:name w:val="Normal (Web)"/>
-    <w:basedOn w:val="Normal"/>
-    <w:uiPriority w:val="99"/>
-    <w:unhideWhenUsed/>
-    <w:rsid w:val="008100C9"/>
-    <w:pPr>
-      <w:spacing w:before="100" w:beforeAutospacing="1" w:after="100" w:afterAutospacing="1" w:line="240" w:lineRule="auto"/>
-    </w:pPr>
-    <w:rPr>
-      <w:rFonts w:ascii="Times New Roman" w:hAnsi="Times New Roman"/>
-      <w:szCs w:val="24"/>
-    </w:rPr>
-  </w:style>
-  <w:style w:type="character" w:customStyle="1" w:styleId="apple-tab-span">
-    <w:name w:val="apple-tab-span"/>
-    <w:basedOn w:val="DefaultParagraphFont"/>
-    <w:rsid w:val="008100C9"/>
-  </w:style>
-  <w:style w:type="paragraph" w:styleId="ListParagraph">
-    <w:name w:val="List Paragraph"/>
-    <w:basedOn w:val="Normal"/>
-    <w:uiPriority w:val="34"/>
-    <w:qFormat/>
-    <w:rsid w:val="00A0176F"/>
-    <w:pPr>
-      <w:ind w:left="720"/>
-      <w:contextualSpacing/>
-    </w:pPr>
-  </w:style>
-  <w:style w:type="table" w:styleId="TableGrid">
-    <w:name w:val="Table Grid"/>
-    <w:basedOn w:val="TableNormal"/>
-    <w:rsid w:val="00FE7406"/>
-    <w:tblPr>
-      <w:tblInd w:w="0" w:type="dxa"/>
-      <w:tblBorders>
-        <w:top w:val="single" w:sz="4" w:space="0" w:color="auto"/>
-        <w:left w:val="single" w:sz="4" w:space="0" w:color="auto"/>
-        <w:bottom w:val="single" w:sz="4" w:space="0" w:color="auto"/>
-        <w:right w:val="single" w:sz="4" w:space="0" w:color="auto"/>
-        <w:insideH w:val="single" w:sz="4" w:space="0" w:color="auto"/>
-        <w:insideV w:val="single" w:sz="4" w:space="0" w:color="auto"/>
-      </w:tblBorders>
-      <w:tblCellMar>
-        <w:top w:w="0" w:type="dxa"/>
-        <w:left w:w="108" w:type="dxa"/>
-        <w:bottom w:w="0" w:type="dxa"/>
-        <w:right w:w="108" w:type="dxa"/>
-      </w:tblCellMar>
-    </w:tblPr>
-  </w:style>
-  <w:style w:type="character" w:styleId="PlaceholderText">
-    <w:name w:val="Placeholder Text"/>
-    <w:basedOn w:val="DefaultParagraphFont"/>
-    <w:uiPriority w:val="99"/>
-    <w:semiHidden/>
-    <w:rsid w:val="00F8615C"/>
-    <w:rPr>
-      <w:color w:val="808080"/>
-    </w:rPr>
-  </w:style>
-  <w:style w:type="character" w:styleId="Hyperlink">
-    <w:name w:val="Hyperlink"/>
-    <w:basedOn w:val="DefaultParagraphFont"/>
-    <w:rsid w:val="008335A8"/>
-    <w:rPr>
-      <w:color w:val="0563C1" w:themeColor="hyperlink"/>
-      <w:u w:val="single"/>
-    </w:rPr>
-  </w:style>
-  <w:style w:type="character" w:styleId="CommentReference">
-    <w:name w:val="annotation reference"/>
-    <w:basedOn w:val="DefaultParagraphFont"/>
-    <w:semiHidden/>
-    <w:unhideWhenUsed/>
-    <w:rsid w:val="00B24272"/>
-    <w:rPr>
-      <w:sz w:val="16"/>
-      <w:szCs w:val="16"/>
-    </w:rPr>
-  </w:style>
-  <w:style w:type="paragraph" w:styleId="CommentText">
-    <w:name w:val="annotation text"/>
-    <w:basedOn w:val="Normal"/>
-    <w:link w:val="CommentTextChar"/>
-    <w:semiHidden/>
-    <w:unhideWhenUsed/>
-    <w:rsid w:val="00B24272"/>
-    <w:pPr>
-      <w:spacing w:line="240" w:lineRule="auto"/>
-    </w:pPr>
-    <w:rPr>
-      <w:sz w:val="20"/>
-    </w:rPr>
-  </w:style>
-  <w:style w:type="character" w:customStyle="1" w:styleId="CommentTextChar">
-    <w:name w:val="Comment Text Char"/>
-    <w:basedOn w:val="DefaultParagraphFont"/>
-    <w:link w:val="CommentText"/>
-    <w:semiHidden/>
-    <w:rsid w:val="00B24272"/>
-    <w:rPr>
-      <w:rFonts w:ascii="Times" w:hAnsi="Times"/>
-    </w:rPr>
-  </w:style>
-  <w:style w:type="paragraph" w:styleId="CommentSubject">
-    <w:name w:val="annotation subject"/>
-    <w:basedOn w:val="CommentText"/>
-    <w:next w:val="CommentText"/>
-    <w:link w:val="CommentSubjectChar"/>
-    <w:semiHidden/>
-    <w:unhideWhenUsed/>
-    <w:rsid w:val="00B24272"/>
-    <w:rPr>
-      <w:b/>
-      <w:bCs/>
-    </w:rPr>
-  </w:style>
-  <w:style w:type="character" w:customStyle="1" w:styleId="CommentSubjectChar">
-    <w:name w:val="Comment Subject Char"/>
-    <w:basedOn w:val="CommentTextChar"/>
-    <w:link w:val="CommentSubject"/>
-    <w:semiHidden/>
-    <w:rsid w:val="00B24272"/>
-    <w:rPr>
-      <w:rFonts w:ascii="Times" w:hAnsi="Times"/>
-      <w:b/>
-      <w:bCs/>
-    </w:rPr>
-  </w:style>
-  <w:style w:type="character" w:styleId="BookTitle">
-    <w:name w:val="Book Title"/>
-    <w:basedOn w:val="DefaultParagraphFont"/>
-    <w:uiPriority w:val="33"/>
-    <w:qFormat/>
-    <w:rsid w:val="00B24272"/>
-    <w:rPr>
-      <w:b/>
-      <w:bCs/>
       <w:i/>
       <w:iCs/>
-      <w:spacing w:val="5"/>
     </w:rPr>
   </w:style>
 </w:styles>
@@ -11659,7 +11280,7 @@
   <a:extraClrSchemeLst/>
   <a:extLst>
     <a:ext uri="{05A4C25C-085E-4340-85A3-A5531E510DB2}">
-      <thm15:themeFamily xmlns="" xmlns:thm15="http://schemas.microsoft.com/office/thememl/2012/main" name="Office Theme" id="{62F939B6-93AF-4DB8-9C6B-D6C7DFDC589F}" vid="{4A3C46E8-61CC-4603-A589-7422A47A8E4A}"/>
+      <thm15:themeFamily xmlns:thm15="http://schemas.microsoft.com/office/thememl/2012/main" name="Office Theme" id="{62F939B6-93AF-4DB8-9C6B-D6C7DFDC589F}" vid="{4A3C46E8-61CC-4603-A589-7422A47A8E4A}"/>
     </a:ext>
   </a:extLst>
 </a:theme>
@@ -11670,7 +11291,7 @@
 </file>
 
 <file path=customXml/itemProps1.xml><?xml version="1.0" encoding="utf-8"?>
-<ds:datastoreItem xmlns:ds="http://schemas.openxmlformats.org/officeDocument/2006/customXml" ds:itemID="{5A9DD92A-ECA8-4672-A074-E4287FA99400}">
+<ds:datastoreItem xmlns:ds="http://schemas.openxmlformats.org/officeDocument/2006/customXml" ds:itemID="{3FDC9F49-0E92-4567-AD81-C5E5216228F7}">
   <ds:schemaRefs>
     <ds:schemaRef ds:uri="http://schemas.openxmlformats.org/officeDocument/2006/bibliography"/>
   </ds:schemaRefs>

</xml_diff>